<commit_message>
docs: :memo: Work on SDS document
</commit_message>
<xml_diff>
--- a/docs/SDS.docx
+++ b/docs/SDS.docx
@@ -1660,10 +1660,1149 @@
         <w:t>Aplikacija mora da ispuni sledeću listu funkcionalnosti:</w:t>
       </w:r>
     </w:p>
+    <w:p>
+      <w:pPr>
+        <w:pStyle w:val="ListParagraph"/>
+        <w:numPr>
+          <w:ilvl w:val="0"/>
+          <w:numId w:val="11"/>
+        </w:numPr>
+        <w:rPr>
+          <w:lang w:val="sr-Latn-RS"/>
+        </w:rPr>
+      </w:pPr>
+      <w:r>
+        <w:rPr>
+          <w:lang w:val="sr-Latn-RS"/>
+        </w:rPr>
+        <w:t>Obavezne funkcionalnosti</w:t>
+      </w:r>
+      <w:r>
+        <w:rPr>
+          <w:lang w:val="sr-Latn-RS"/>
+        </w:rPr>
+        <w:t xml:space="preserve"> </w:t>
+      </w:r>
+    </w:p>
+    <w:p>
+      <w:pPr>
+        <w:pStyle w:val="ListParagraph"/>
+        <w:numPr>
+          <w:ilvl w:val="1"/>
+          <w:numId w:val="11"/>
+        </w:numPr>
+        <w:rPr>
+          <w:lang w:val="sr-Latn-RS"/>
+        </w:rPr>
+      </w:pPr>
+      <w:r>
+        <w:rPr>
+          <w:lang w:val="sr-Latn-RS"/>
+        </w:rPr>
+        <w:t>Login i registracija korisnika</w:t>
+      </w:r>
+    </w:p>
+    <w:p>
+      <w:pPr>
+        <w:pStyle w:val="ListParagraph"/>
+        <w:numPr>
+          <w:ilvl w:val="1"/>
+          <w:numId w:val="11"/>
+        </w:numPr>
+        <w:rPr>
+          <w:lang w:val="sr-Latn-RS"/>
+        </w:rPr>
+      </w:pPr>
+      <w:r>
+        <w:rPr>
+          <w:lang w:val="sr-Latn-RS"/>
+        </w:rPr>
+        <w:t>Pretraga proizvoda</w:t>
+      </w:r>
+    </w:p>
+    <w:p>
+      <w:pPr>
+        <w:pStyle w:val="ListParagraph"/>
+        <w:numPr>
+          <w:ilvl w:val="1"/>
+          <w:numId w:val="11"/>
+        </w:numPr>
+        <w:rPr>
+          <w:lang w:val="sr-Latn-RS"/>
+        </w:rPr>
+      </w:pPr>
+      <w:r>
+        <w:rPr>
+          <w:lang w:val="sr-Latn-RS"/>
+        </w:rPr>
+        <w:t>Vizuelizacija cena proizvoda</w:t>
+      </w:r>
+    </w:p>
+    <w:p>
+      <w:pPr>
+        <w:pStyle w:val="ListParagraph"/>
+        <w:numPr>
+          <w:ilvl w:val="1"/>
+          <w:numId w:val="11"/>
+        </w:numPr>
+        <w:rPr>
+          <w:lang w:val="sr-Latn-RS"/>
+        </w:rPr>
+      </w:pPr>
+      <w:r>
+        <w:rPr>
+          <w:lang w:val="sr-Latn-RS"/>
+        </w:rPr>
+        <w:t>Unos i ocenjivanje komentara</w:t>
+      </w:r>
+    </w:p>
+    <w:p>
+      <w:pPr>
+        <w:pStyle w:val="ListParagraph"/>
+        <w:numPr>
+          <w:ilvl w:val="0"/>
+          <w:numId w:val="11"/>
+        </w:numPr>
+        <w:rPr>
+          <w:lang w:val="sr-Latn-RS"/>
+        </w:rPr>
+      </w:pPr>
+      <w:r>
+        <w:rPr>
+          <w:lang w:val="sr-Latn-RS"/>
+        </w:rPr>
+        <w:t>Poželjne funkcionalnosti</w:t>
+      </w:r>
+    </w:p>
+    <w:p>
+      <w:pPr>
+        <w:pStyle w:val="ListParagraph"/>
+        <w:numPr>
+          <w:ilvl w:val="1"/>
+          <w:numId w:val="11"/>
+        </w:numPr>
+        <w:rPr>
+          <w:lang w:val="sr-Latn-RS"/>
+        </w:rPr>
+      </w:pPr>
+      <w:r>
+        <w:rPr>
+          <w:lang w:val="sr-Latn-RS"/>
+        </w:rPr>
+        <w:t>Poredjenje proizvoda</w:t>
+      </w:r>
+    </w:p>
+    <w:p>
+      <w:pPr>
+        <w:pStyle w:val="ListParagraph"/>
+        <w:numPr>
+          <w:ilvl w:val="1"/>
+          <w:numId w:val="11"/>
+        </w:numPr>
+        <w:rPr>
+          <w:lang w:val="sr-Latn-RS"/>
+        </w:rPr>
+      </w:pPr>
+      <w:r>
+        <w:rPr>
+          <w:lang w:val="sr-Latn-RS"/>
+        </w:rPr>
+        <w:t>Sistem obavestavanja korisnika o popustima</w:t>
+      </w:r>
+    </w:p>
+    <w:p>
+      <w:pPr>
+        <w:pStyle w:val="ListParagraph"/>
+        <w:numPr>
+          <w:ilvl w:val="0"/>
+          <w:numId w:val="11"/>
+        </w:numPr>
+        <w:rPr>
+          <w:lang w:val="sr-Latn-RS"/>
+        </w:rPr>
+      </w:pPr>
+      <w:r>
+        <w:rPr>
+          <w:lang w:val="sr-Latn-RS"/>
+        </w:rPr>
+        <w:t>Opcione funcionalnosti</w:t>
+      </w:r>
+    </w:p>
+    <w:p>
+      <w:pPr>
+        <w:pStyle w:val="ListParagraph"/>
+        <w:numPr>
+          <w:ilvl w:val="1"/>
+          <w:numId w:val="11"/>
+        </w:numPr>
+        <w:rPr>
+          <w:lang w:val="sr-Latn-RS"/>
+        </w:rPr>
+      </w:pPr>
+      <w:r>
+        <w:rPr>
+          <w:lang w:val="sr-Latn-RS"/>
+        </w:rPr>
+        <w:t>Forum sa globalnim četom</w:t>
+      </w:r>
+    </w:p>
+    <w:p>
+      <w:pPr>
+        <w:rPr>
+          <w:lang w:val="sr-Latn-RS"/>
+        </w:rPr>
+      </w:pPr>
+    </w:p>
+    <w:p>
+      <w:pPr>
+        <w:rPr>
+          <w:lang w:val="sr-Latn-RS"/>
+        </w:rPr>
+      </w:pPr>
+    </w:p>
+    <w:p>
+      <w:pPr>
+        <w:rPr>
+          <w:lang w:val="sr-Latn-RS"/>
+        </w:rPr>
+      </w:pPr>
+    </w:p>
+    <w:p>
+      <w:pPr>
+        <w:rPr>
+          <w:lang w:val="sr-Latn-RS"/>
+        </w:rPr>
+      </w:pPr>
+    </w:p>
+    <w:p>
+      <w:pPr>
+        <w:rPr>
+          <w:lang w:val="sr-Latn-RS"/>
+        </w:rPr>
+      </w:pPr>
+    </w:p>
+    <w:p>
+      <w:pPr>
+        <w:rPr>
+          <w:lang w:val="sr-Latn-RS"/>
+        </w:rPr>
+      </w:pPr>
+    </w:p>
+    <w:p>
+      <w:pPr>
+        <w:rPr>
+          <w:lang w:val="sr-Latn-RS"/>
+        </w:rPr>
+      </w:pPr>
+    </w:p>
+    <w:p>
+      <w:pPr>
+        <w:rPr>
+          <w:lang w:val="sr-Latn-RS"/>
+        </w:rPr>
+      </w:pPr>
+    </w:p>
+    <w:p>
+      <w:pPr>
+        <w:rPr>
+          <w:lang w:val="sr-Latn-RS"/>
+        </w:rPr>
+      </w:pPr>
+    </w:p>
+    <w:p>
+      <w:pPr>
+        <w:pStyle w:val="Heading1"/>
+      </w:pPr>
+      <w:r>
+        <w:lastRenderedPageBreak/>
+        <w:t>Razmatranje dizajna</w:t>
+      </w:r>
+    </w:p>
+    <w:p>
+      <w:pPr>
+        <w:rPr>
+          <w:lang w:val="sr-Latn-RS"/>
+        </w:rPr>
+      </w:pPr>
+    </w:p>
+    <w:p>
+      <w:pPr>
+        <w:pStyle w:val="Heading2"/>
+        <w:rPr>
+          <w:lang w:val="sr-Latn-RS"/>
+        </w:rPr>
+      </w:pPr>
+      <w:r>
+        <w:rPr>
+          <w:lang w:val="sr-Latn-RS"/>
+        </w:rPr>
+        <w:t>Pretpostavke</w:t>
+      </w:r>
+    </w:p>
+    <w:p>
+      <w:pPr>
+        <w:rPr>
+          <w:lang w:val="sr-Latn-RS"/>
+        </w:rPr>
+      </w:pPr>
+      <w:r>
+        <w:rPr>
+          <w:lang w:val="sr-Latn-RS"/>
+        </w:rPr>
+        <w:t>EzDeals</w:t>
+      </w:r>
+      <w:r>
+        <w:rPr>
+          <w:lang w:val="sr-Latn-RS"/>
+        </w:rPr>
+        <w:t xml:space="preserve"> je web aplikacija kojoj se svakog dana može pristupiti od strane više</w:t>
+      </w:r>
+      <w:r>
+        <w:rPr>
+          <w:lang w:val="sr-Latn-RS"/>
+        </w:rPr>
+        <w:t xml:space="preserve"> </w:t>
+      </w:r>
+      <w:r>
+        <w:rPr>
+          <w:lang w:val="sr-Latn-RS"/>
+        </w:rPr>
+        <w:t>različitih korisnika</w:t>
+      </w:r>
+      <w:r>
+        <w:rPr>
+          <w:lang w:val="sr-Latn-RS"/>
+        </w:rPr>
+        <w:t>, koji očekuju da informacije prikazane od strana aplikacije budu ažurne.</w:t>
+      </w:r>
+    </w:p>
+    <w:p>
+      <w:pPr>
+        <w:rPr>
+          <w:lang w:val="sr-Latn-RS"/>
+        </w:rPr>
+      </w:pPr>
+      <w:r>
+        <w:rPr>
+          <w:lang w:val="sr-Latn-RS"/>
+        </w:rPr>
+        <w:t>Korisnik ne mora da poseduje registrovani nalog da bi mogao da koristi aplikaciju.</w:t>
+      </w:r>
+      <w:r>
+        <w:t xml:space="preserve"> </w:t>
+      </w:r>
+      <w:r>
+        <w:rPr>
+          <w:lang w:val="sr-Latn-RS"/>
+        </w:rPr>
+        <w:t>Prilikom registracije korisnik unosi svoje podatke I validnu E-mail adresu na kojoj će primiti</w:t>
+      </w:r>
+      <w:r>
+        <w:rPr>
+          <w:lang w:val="sr-Latn-RS"/>
+        </w:rPr>
+        <w:t xml:space="preserve"> </w:t>
+      </w:r>
+      <w:r>
+        <w:rPr>
+          <w:lang w:val="sr-Latn-RS"/>
+        </w:rPr>
+        <w:t>mail u kome se nalazi link za potvrdu naloga. Nalog neće biti validan sve dok korisnik isti ne</w:t>
+      </w:r>
+      <w:r>
+        <w:rPr>
+          <w:lang w:val="sr-Latn-RS"/>
+        </w:rPr>
+        <w:t xml:space="preserve"> </w:t>
+      </w:r>
+      <w:r>
+        <w:rPr>
+          <w:lang w:val="sr-Latn-RS"/>
+        </w:rPr>
+        <w:t xml:space="preserve">potvrdi pomoću mail-a. Registrovani korisnici imaju dodatnu </w:t>
+      </w:r>
+      <w:r>
+        <w:rPr>
+          <w:lang w:val="sr-Latn-RS"/>
+        </w:rPr>
+        <w:t>da ostavljaju komentare i ocenjuju iste.</w:t>
+      </w:r>
+    </w:p>
+    <w:p>
+      <w:pPr>
+        <w:rPr>
+          <w:lang w:val="sr-Latn-RS"/>
+        </w:rPr>
+      </w:pPr>
+    </w:p>
+    <w:p>
+      <w:pPr>
+        <w:pStyle w:val="Heading2"/>
+        <w:rPr>
+          <w:lang w:val="sr-Latn-RS"/>
+        </w:rPr>
+      </w:pPr>
+      <w:r>
+        <w:rPr>
+          <w:lang w:val="sr-Latn-RS"/>
+        </w:rPr>
+        <w:t>Ogranicenja</w:t>
+      </w:r>
+    </w:p>
+    <w:p>
+      <w:pPr>
+        <w:rPr>
+          <w:lang w:val="sr-Latn-RS"/>
+        </w:rPr>
+      </w:pPr>
+      <w:r>
+        <w:rPr>
+          <w:lang w:val="sr-Latn-RS"/>
+        </w:rPr>
+        <w:t>Projektna ograničenja:</w:t>
+      </w:r>
+    </w:p>
+    <w:p>
+      <w:pPr>
+        <w:pStyle w:val="ListParagraph"/>
+        <w:numPr>
+          <w:ilvl w:val="0"/>
+          <w:numId w:val="13"/>
+        </w:numPr>
+        <w:rPr>
+          <w:lang w:val="sr-Latn-RS"/>
+        </w:rPr>
+      </w:pPr>
+      <w:r>
+        <w:rPr>
+          <w:lang w:val="sr-Latn-RS"/>
+        </w:rPr>
+        <w:t>Za frontend deo aplikacije je korišćen React framework</w:t>
+      </w:r>
+    </w:p>
+    <w:p>
+      <w:pPr>
+        <w:pStyle w:val="ListParagraph"/>
+        <w:numPr>
+          <w:ilvl w:val="0"/>
+          <w:numId w:val="13"/>
+        </w:numPr>
+        <w:rPr>
+          <w:lang w:val="sr-Latn-RS"/>
+        </w:rPr>
+      </w:pPr>
+      <w:r>
+        <w:rPr>
+          <w:lang w:val="sr-Latn-RS"/>
+        </w:rPr>
+        <w:t>Server za opsluživanje klijentskih računara je razvijen na</w:t>
+      </w:r>
+      <w:r>
+        <w:rPr>
+          <w:lang w:val="sr-Latn-RS"/>
+        </w:rPr>
+        <w:t xml:space="preserve"> Node js-u</w:t>
+      </w:r>
+    </w:p>
+    <w:p>
+      <w:pPr>
+        <w:pStyle w:val="ListParagraph"/>
+        <w:numPr>
+          <w:ilvl w:val="0"/>
+          <w:numId w:val="13"/>
+        </w:numPr>
+        <w:rPr>
+          <w:lang w:val="sr-Latn-RS"/>
+        </w:rPr>
+      </w:pPr>
+      <w:r>
+        <w:rPr>
+          <w:lang w:val="sr-Latn-RS"/>
+        </w:rPr>
+        <w:t xml:space="preserve">Za bazu podataka je korišćen </w:t>
+      </w:r>
+      <w:r>
+        <w:rPr>
+          <w:lang w:val="sr-Latn-RS"/>
+        </w:rPr>
+        <w:t>MongoDB</w:t>
+      </w:r>
+    </w:p>
+    <w:p>
+      <w:pPr>
+        <w:pStyle w:val="ListParagraph"/>
+        <w:numPr>
+          <w:ilvl w:val="0"/>
+          <w:numId w:val="13"/>
+        </w:numPr>
+        <w:rPr>
+          <w:lang w:val="sr-Latn-RS"/>
+        </w:rPr>
+      </w:pPr>
+      <w:r>
+        <w:rPr>
+          <w:lang w:val="sr-Latn-RS"/>
+        </w:rPr>
+        <w:t xml:space="preserve">Mikroservis za </w:t>
+      </w:r>
+      <w:r>
+        <w:rPr>
+          <w:lang w:val="sr-Latn-RS"/>
+        </w:rPr>
+        <w:t>scrape-ovanje web-a</w:t>
+      </w:r>
+      <w:r>
+        <w:rPr>
+          <w:lang w:val="sr-Latn-RS"/>
+        </w:rPr>
+        <w:t xml:space="preserve"> je razvijen pomoću Python-a</w:t>
+      </w:r>
+    </w:p>
+    <w:p>
+      <w:pPr>
+        <w:rPr>
+          <w:lang w:val="sr-Latn-RS"/>
+        </w:rPr>
+      </w:pPr>
+      <w:r>
+        <w:rPr>
+          <w:lang w:val="sr-Latn-RS"/>
+        </w:rPr>
+        <w:t>Klijentov sistem mora da ispunjava sledeće uslove:</w:t>
+      </w:r>
+    </w:p>
+    <w:p>
+      <w:pPr>
+        <w:pStyle w:val="ListParagraph"/>
+        <w:numPr>
+          <w:ilvl w:val="0"/>
+          <w:numId w:val="14"/>
+        </w:numPr>
+        <w:rPr>
+          <w:lang w:val="sr-Latn-RS"/>
+        </w:rPr>
+      </w:pPr>
+      <w:r>
+        <w:rPr>
+          <w:lang w:val="sr-Latn-RS"/>
+        </w:rPr>
+        <w:t>Stabilna internet konekcija</w:t>
+      </w:r>
+    </w:p>
+    <w:p>
+      <w:pPr>
+        <w:pStyle w:val="ListParagraph"/>
+        <w:numPr>
+          <w:ilvl w:val="0"/>
+          <w:numId w:val="14"/>
+        </w:numPr>
+        <w:rPr>
+          <w:lang w:val="sr-Latn-RS"/>
+        </w:rPr>
+      </w:pPr>
+      <w:r>
+        <w:rPr>
+          <w:lang w:val="sr-Latn-RS"/>
+        </w:rPr>
+        <w:t>Operativni sistemi: Windows XP/Vista/7/8/8.1/10,Linux I Android.</w:t>
+      </w:r>
+    </w:p>
+    <w:p>
+      <w:pPr>
+        <w:pStyle w:val="ListParagraph"/>
+        <w:numPr>
+          <w:ilvl w:val="0"/>
+          <w:numId w:val="14"/>
+        </w:numPr>
+        <w:rPr>
+          <w:lang w:val="sr-Latn-RS"/>
+        </w:rPr>
+      </w:pPr>
+      <w:r>
+        <w:rPr>
+          <w:lang w:val="sr-Latn-RS"/>
+        </w:rPr>
+        <w:t>Bilo koji internet pretraživač</w:t>
+      </w:r>
+    </w:p>
+    <w:p>
+      <w:pPr>
+        <w:rPr>
+          <w:lang w:val="sr-Latn-RS"/>
+        </w:rPr>
+      </w:pPr>
+    </w:p>
+    <w:p>
+      <w:pPr>
+        <w:rPr>
+          <w:lang w:val="sr-Latn-RS"/>
+        </w:rPr>
+      </w:pPr>
+    </w:p>
+    <w:p>
+      <w:pPr>
+        <w:rPr>
+          <w:lang w:val="sr-Latn-RS"/>
+        </w:rPr>
+      </w:pPr>
+    </w:p>
+    <w:p>
+      <w:pPr>
+        <w:pStyle w:val="Heading1"/>
+      </w:pPr>
+      <w:r>
+        <w:t>Arhitektura</w:t>
+      </w:r>
+    </w:p>
+    <w:p>
+      <w:pPr>
+        <w:rPr>
+          <w:lang w:val="sr-Latn-RS"/>
+        </w:rPr>
+      </w:pPr>
+    </w:p>
+    <w:p>
+      <w:pPr>
+        <w:pStyle w:val="Heading2"/>
+        <w:rPr>
+          <w:lang w:val="sr-Latn-RS"/>
+        </w:rPr>
+      </w:pPr>
+      <w:r>
+        <w:rPr>
+          <w:lang w:val="sr-Latn-RS"/>
+        </w:rPr>
+        <w:t>Pregled sistema</w:t>
+      </w:r>
+    </w:p>
+    <w:p>
+      <w:pPr>
+        <w:rPr>
+          <w:lang w:val="sr-Latn-RS"/>
+        </w:rPr>
+      </w:pPr>
+      <w:r>
+        <w:rPr>
+          <w:lang w:val="sr-Latn-RS"/>
+        </w:rPr>
+        <w:t>Aplikacija „</w:t>
+      </w:r>
+      <w:r>
+        <w:rPr>
+          <w:lang w:val="sr-Latn-RS"/>
+        </w:rPr>
+        <w:t>EzDeals</w:t>
+      </w:r>
+      <w:r>
+        <w:rPr>
+          <w:lang w:val="sr-Latn-RS"/>
+        </w:rPr>
+        <w:t>“ će se sastojati iz tri samostalne celine: klijentski deo, serverski deo i</w:t>
+      </w:r>
+      <w:r>
+        <w:rPr>
+          <w:lang w:val="sr-Latn-RS"/>
+        </w:rPr>
+        <w:t xml:space="preserve"> </w:t>
+      </w:r>
+      <w:r>
+        <w:rPr>
+          <w:lang w:val="sr-Latn-RS"/>
+        </w:rPr>
+        <w:t xml:space="preserve">mikroservis za </w:t>
+      </w:r>
+      <w:r>
+        <w:rPr>
+          <w:lang w:val="sr-Latn-RS"/>
+        </w:rPr>
+        <w:t>web scrapeing</w:t>
+      </w:r>
+      <w:r>
+        <w:rPr>
+          <w:lang w:val="sr-Latn-RS"/>
+        </w:rPr>
+        <w:t>, kao i baze podataka kojoj će</w:t>
+      </w:r>
+      <w:r>
+        <w:rPr>
+          <w:lang w:val="sr-Latn-RS"/>
+        </w:rPr>
+        <w:t xml:space="preserve"> </w:t>
+      </w:r>
+      <w:r>
+        <w:rPr>
+          <w:lang w:val="sr-Latn-RS"/>
+        </w:rPr>
+        <w:t>pristupati</w:t>
+      </w:r>
+      <w:r>
+        <w:rPr>
+          <w:lang w:val="sr-Latn-RS"/>
+        </w:rPr>
+        <w:t xml:space="preserve"> i</w:t>
+      </w:r>
+      <w:r>
+        <w:rPr>
+          <w:lang w:val="sr-Latn-RS"/>
+        </w:rPr>
+        <w:t xml:space="preserve"> serverski deo</w:t>
+      </w:r>
+      <w:r>
+        <w:rPr>
+          <w:lang w:val="sr-Latn-RS"/>
+        </w:rPr>
+        <w:t xml:space="preserve"> i mikroservis</w:t>
+      </w:r>
+      <w:r>
+        <w:rPr>
+          <w:lang w:val="sr-Latn-RS"/>
+        </w:rPr>
+        <w:t>.</w:t>
+      </w:r>
+      <w:r>
+        <w:rPr>
+          <w:lang w:val="sr-Latn-RS"/>
+        </w:rPr>
+        <w:t xml:space="preserve"> </w:t>
+      </w:r>
+      <w:r>
+        <w:rPr>
+          <w:lang w:val="sr-Latn-RS"/>
+        </w:rPr>
+        <w:t>Sve tri celine će biti na istom serveru radi praktičnosti, ali komunikacija između njih će se</w:t>
+      </w:r>
+      <w:r>
+        <w:rPr>
+          <w:lang w:val="sr-Latn-RS"/>
+        </w:rPr>
+        <w:t xml:space="preserve"> </w:t>
+      </w:r>
+      <w:r>
+        <w:rPr>
+          <w:lang w:val="sr-Latn-RS"/>
+        </w:rPr>
+        <w:t>odvijati putem interneta koristeći HTTP i WebSocket protokola tako da se mogu postaviti na</w:t>
+      </w:r>
+      <w:r>
+        <w:rPr>
+          <w:lang w:val="sr-Latn-RS"/>
+        </w:rPr>
+        <w:t xml:space="preserve"> </w:t>
+      </w:r>
+      <w:r>
+        <w:rPr>
+          <w:lang w:val="sr-Latn-RS"/>
+        </w:rPr>
+        <w:t>različite servere uz minimalne ispravke kofiguracionih fajlova.</w:t>
+      </w:r>
+    </w:p>
+    <w:p>
+      <w:pPr>
+        <w:pStyle w:val="Heading2"/>
+        <w:rPr>
+          <w:lang w:val="sr-Latn-RS"/>
+        </w:rPr>
+      </w:pPr>
+      <w:r>
+        <w:rPr>
+          <w:lang w:val="sr-Latn-RS"/>
+        </w:rPr>
+        <w:lastRenderedPageBreak/>
+        <w:t>Obrazloženje dizajna</w:t>
+      </w:r>
+    </w:p>
+    <w:p>
+      <w:pPr>
+        <w:tabs>
+          <w:tab w:val="left" w:pos="537"/>
+        </w:tabs>
+        <w:rPr>
+          <w:lang w:val="sr-Latn-RS"/>
+        </w:rPr>
+      </w:pPr>
+      <w:r>
+        <w:rPr>
+          <w:lang w:val="sr-Latn-RS"/>
+        </w:rPr>
+        <w:tab/>
+      </w:r>
+      <w:r>
+        <w:rPr>
+          <w:lang w:val="sr-Latn-RS"/>
+        </w:rPr>
+        <w:t>Mikroservis arhitektura je neophodna zbog prirode</w:t>
+      </w:r>
+      <w:r>
+        <w:rPr>
+          <w:lang w:val="sr-Latn-RS"/>
+        </w:rPr>
+        <w:t xml:space="preserve"> rada web scrapeing-a</w:t>
+      </w:r>
+      <w:r>
+        <w:rPr>
+          <w:lang w:val="sr-Latn-RS"/>
+        </w:rPr>
+        <w:t xml:space="preserve">. </w:t>
+      </w:r>
+      <w:r>
+        <w:rPr>
+          <w:lang w:val="sr-Latn-RS"/>
+        </w:rPr>
+        <w:t>Taj</w:t>
+      </w:r>
+      <w:r>
+        <w:rPr>
+          <w:lang w:val="sr-Latn-RS"/>
+        </w:rPr>
+        <w:t xml:space="preserve"> </w:t>
+      </w:r>
+      <w:r>
+        <w:rPr>
+          <w:lang w:val="sr-Latn-RS"/>
+        </w:rPr>
+        <w:t>proces</w:t>
+      </w:r>
+      <w:r>
+        <w:rPr>
+          <w:lang w:val="sr-Latn-RS"/>
+        </w:rPr>
+        <w:t xml:space="preserve"> mo</w:t>
+      </w:r>
+      <w:r>
+        <w:rPr>
+          <w:lang w:val="sr-Latn-RS"/>
+        </w:rPr>
+        <w:t>že</w:t>
+      </w:r>
+      <w:r>
+        <w:rPr>
+          <w:lang w:val="sr-Latn-RS"/>
+        </w:rPr>
+        <w:t xml:space="preserve"> biti obim</w:t>
+      </w:r>
+      <w:r>
+        <w:rPr>
+          <w:lang w:val="sr-Latn-RS"/>
+        </w:rPr>
+        <w:t>an</w:t>
+      </w:r>
+      <w:r>
+        <w:rPr>
+          <w:lang w:val="sr-Latn-RS"/>
+        </w:rPr>
+        <w:t xml:space="preserve"> I kompleks</w:t>
+      </w:r>
+      <w:r>
+        <w:rPr>
+          <w:lang w:val="sr-Latn-RS"/>
+        </w:rPr>
+        <w:t>an</w:t>
+      </w:r>
+      <w:r>
+        <w:rPr>
+          <w:lang w:val="sr-Latn-RS"/>
+        </w:rPr>
+        <w:t xml:space="preserve">, pa </w:t>
+      </w:r>
+      <w:r>
+        <w:rPr>
+          <w:lang w:val="sr-Latn-RS"/>
+        </w:rPr>
+        <w:t>ga</w:t>
+      </w:r>
+      <w:r>
+        <w:rPr>
+          <w:lang w:val="sr-Latn-RS"/>
+        </w:rPr>
+        <w:t xml:space="preserve"> je najbolje odvojiti od serverskog</w:t>
+      </w:r>
+      <w:r>
+        <w:rPr>
+          <w:lang w:val="sr-Latn-RS"/>
+        </w:rPr>
+        <w:t xml:space="preserve"> </w:t>
+      </w:r>
+      <w:r>
+        <w:rPr>
+          <w:lang w:val="sr-Latn-RS"/>
+        </w:rPr>
+        <w:t>dela</w:t>
+      </w:r>
+      <w:r>
+        <w:rPr>
+          <w:lang w:val="sr-Latn-RS"/>
+        </w:rPr>
+        <w:t>.</w:t>
+      </w:r>
+    </w:p>
+    <w:p>
+      <w:pPr>
+        <w:tabs>
+          <w:tab w:val="left" w:pos="537"/>
+        </w:tabs>
+        <w:rPr>
+          <w:lang w:val="sr-Latn-RS"/>
+        </w:rPr>
+      </w:pPr>
+    </w:p>
+    <w:p>
+      <w:pPr>
+        <w:pStyle w:val="Heading1"/>
+      </w:pPr>
+      <w:r>
+        <w:t>Dizajn visokog nivoa</w:t>
+      </w:r>
+    </w:p>
+    <w:p>
+      <w:pPr>
+        <w:rPr>
+          <w:lang w:val="sr-Latn-RS"/>
+        </w:rPr>
+      </w:pPr>
+    </w:p>
+    <w:p>
+      <w:pPr>
+        <w:pStyle w:val="Heading2"/>
+        <w:rPr>
+          <w:lang w:val="sr-Latn-RS"/>
+        </w:rPr>
+      </w:pPr>
+      <w:r>
+        <w:rPr>
+          <w:lang w:val="sr-Latn-RS"/>
+        </w:rPr>
+        <w:t>Fizički pregled aplikacije</w:t>
+      </w:r>
+    </w:p>
+    <w:p>
+      <w:pPr>
+        <w:rPr>
+          <w:lang w:val="sr-Latn-RS"/>
+        </w:rPr>
+      </w:pPr>
+      <w:r>
+        <w:rPr>
+          <w:lang w:val="sr-Latn-RS"/>
+        </w:rPr>
+        <w:drawing>
+          <wp:inline distT="0" distB="0" distL="0" distR="0" wp14:anchorId="18C41DCF" wp14:editId="1B0252F3">
+            <wp:extent cx="6188710" cy="3961130"/>
+            <wp:effectExtent l="0" t="0" r="2540" b="1270"/>
+            <wp:docPr id="995751851" name="Picture 1" descr="A diagram of a diagram&#10;&#10;Description automatically generated"/>
+            <wp:cNvGraphicFramePr>
+              <a:graphicFrameLocks xmlns:a="http://schemas.openxmlformats.org/drawingml/2006/main" noChangeAspect="1"/>
+            </wp:cNvGraphicFramePr>
+            <a:graphic xmlns:a="http://schemas.openxmlformats.org/drawingml/2006/main">
+              <a:graphicData uri="http://schemas.openxmlformats.org/drawingml/2006/picture">
+                <pic:pic xmlns:pic="http://schemas.openxmlformats.org/drawingml/2006/picture">
+                  <pic:nvPicPr>
+                    <pic:cNvPr id="995751851" name="Picture 1" descr="A diagram of a diagram&#10;&#10;Description automatically generated"/>
+                    <pic:cNvPicPr/>
+                  </pic:nvPicPr>
+                  <pic:blipFill>
+                    <a:blip r:embed="rId9"/>
+                    <a:stretch>
+                      <a:fillRect/>
+                    </a:stretch>
+                  </pic:blipFill>
+                  <pic:spPr>
+                    <a:xfrm>
+                      <a:off x="0" y="0"/>
+                      <a:ext cx="6188710" cy="3961130"/>
+                    </a:xfrm>
+                    <a:prstGeom prst="rect">
+                      <a:avLst/>
+                    </a:prstGeom>
+                  </pic:spPr>
+                </pic:pic>
+              </a:graphicData>
+            </a:graphic>
+          </wp:inline>
+        </w:drawing>
+      </w:r>
+    </w:p>
+    <w:p>
+      <w:pPr>
+        <w:rPr>
+          <w:lang w:val="sr-Latn-RS"/>
+        </w:rPr>
+      </w:pPr>
+    </w:p>
+    <w:p>
+      <w:pPr>
+        <w:tabs>
+          <w:tab w:val="left" w:pos="1335"/>
+        </w:tabs>
+        <w:rPr>
+          <w:lang w:val="sr-Latn-RS"/>
+        </w:rPr>
+      </w:pPr>
+      <w:r>
+        <w:rPr>
+          <w:lang w:val="sr-Latn-RS"/>
+        </w:rPr>
+        <w:tab/>
+      </w:r>
+      <w:r>
+        <w:rPr>
+          <w:lang w:val="sr-Latn-RS"/>
+        </w:rPr>
+        <w:t>Na slici je prikazan fizički prikaz sistema aplikacije. Za korišćenje aplikacije je neophodan</w:t>
+      </w:r>
+      <w:r>
+        <w:rPr>
+          <w:lang w:val="sr-Latn-RS"/>
+        </w:rPr>
+        <w:t xml:space="preserve"> </w:t>
+      </w:r>
+      <w:r>
+        <w:rPr>
+          <w:lang w:val="sr-Latn-RS"/>
+        </w:rPr>
+        <w:t>jedan server sa Ubuntu operativnim sistemom, uređaj na kome korisnik može pristupiti</w:t>
+      </w:r>
+      <w:r>
+        <w:rPr>
+          <w:lang w:val="sr-Latn-RS"/>
+        </w:rPr>
+        <w:t xml:space="preserve"> </w:t>
+      </w:r>
+      <w:r>
+        <w:rPr>
+          <w:lang w:val="sr-Latn-RS"/>
+        </w:rPr>
+        <w:t>aplikaciji putem internet pretraživača ( računar, mobilni telefon, tablet ).</w:t>
+      </w:r>
+    </w:p>
+    <w:p>
+      <w:pPr>
+        <w:tabs>
+          <w:tab w:val="left" w:pos="1335"/>
+        </w:tabs>
+        <w:rPr>
+          <w:lang w:val="sr-Latn-RS"/>
+        </w:rPr>
+      </w:pPr>
+      <w:r>
+        <w:rPr>
+          <w:lang w:val="sr-Latn-RS"/>
+        </w:rPr>
+        <w:t>Klijentski deo se izvršava u internet pretraživaču korisnika aplikacije i preko njega</w:t>
+      </w:r>
+      <w:r>
+        <w:rPr>
+          <w:lang w:val="sr-Latn-RS"/>
+        </w:rPr>
+        <w:t xml:space="preserve"> </w:t>
+      </w:r>
+      <w:r>
+        <w:rPr>
+          <w:lang w:val="sr-Latn-RS"/>
+        </w:rPr>
+        <w:t>korisnik unosi svoje podatke pri registraciji, prijav</w:t>
+      </w:r>
+      <w:r>
+        <w:rPr>
+          <w:lang w:val="sr-Latn-RS"/>
+        </w:rPr>
+        <w:t xml:space="preserve"> i pretrazi.</w:t>
+      </w:r>
+    </w:p>
+    <w:p>
+      <w:pPr>
+        <w:tabs>
+          <w:tab w:val="left" w:pos="1335"/>
+        </w:tabs>
+        <w:rPr>
+          <w:lang w:val="sr-Latn-RS"/>
+        </w:rPr>
+      </w:pPr>
+      <w:r>
+        <w:rPr>
+          <w:lang w:val="sr-Latn-RS"/>
+        </w:rPr>
+        <w:t xml:space="preserve">Serverski deo odgovara na zahteve klijentskog dela (registracija, prijava, </w:t>
+      </w:r>
+      <w:r>
+        <w:rPr>
+          <w:lang w:val="sr-Latn-RS"/>
+        </w:rPr>
+        <w:t>pretraga</w:t>
+      </w:r>
+      <w:r>
+        <w:rPr>
+          <w:lang w:val="sr-Latn-RS"/>
+        </w:rPr>
+        <w:t>). U</w:t>
+      </w:r>
+      <w:r>
+        <w:rPr>
+          <w:lang w:val="sr-Latn-RS"/>
+        </w:rPr>
+        <w:t xml:space="preserve"> </w:t>
+      </w:r>
+      <w:r>
+        <w:rPr>
+          <w:lang w:val="sr-Latn-RS"/>
+        </w:rPr>
+        <w:t>zavisnosti od prirode zahteva vrši upite nad bazom</w:t>
+      </w:r>
+      <w:r>
+        <w:rPr>
+          <w:lang w:val="sr-Latn-RS"/>
+        </w:rPr>
+        <w:t xml:space="preserve">. Web scraper </w:t>
+      </w:r>
+      <w:r>
+        <w:rPr>
+          <w:lang w:val="sr-Latn-RS"/>
+        </w:rPr>
+        <w:t>vrsi skeniranje podataka i iste upisuje u bazu podataka.</w:t>
+      </w:r>
+    </w:p>
+    <w:p>
+      <w:pPr>
+        <w:tabs>
+          <w:tab w:val="left" w:pos="1335"/>
+        </w:tabs>
+        <w:rPr>
+          <w:lang w:val="sr-Latn-RS"/>
+        </w:rPr>
+      </w:pPr>
+    </w:p>
+    <w:p>
+      <w:pPr>
+        <w:pStyle w:val="Heading1"/>
+      </w:pPr>
+      <w:r>
+        <w:lastRenderedPageBreak/>
+        <w:t>Dizajn niskog nivoa</w:t>
+      </w:r>
+    </w:p>
+    <w:p>
+      <w:pPr>
+        <w:tabs>
+          <w:tab w:val="left" w:pos="1335"/>
+        </w:tabs>
+        <w:rPr>
+          <w:lang w:val="sr-Latn-RS"/>
+        </w:rPr>
+      </w:pPr>
+    </w:p>
+    <w:p>
+      <w:pPr>
+        <w:tabs>
+          <w:tab w:val="left" w:pos="1335"/>
+        </w:tabs>
+        <w:rPr>
+          <w:lang w:val="sr-Latn-RS"/>
+        </w:rPr>
+      </w:pPr>
+    </w:p>
     <w:sectPr>
-      <w:footerReference w:type="even" r:id="rId9"/>
-      <w:footerReference w:type="default" r:id="rId10"/>
-      <w:footerReference w:type="first" r:id="rId11"/>
+      <w:footerReference w:type="even" r:id="rId10"/>
+      <w:footerReference w:type="default" r:id="rId11"/>
+      <w:footerReference w:type="first" r:id="rId12"/>
       <w:pgSz w:w="11906" w:h="16838"/>
       <w:pgMar w:top="1440" w:right="1080" w:bottom="1440" w:left="1080" w:header="720" w:footer="720" w:gutter="0"/>
       <w:pgNumType w:start="0"/>
@@ -2116,6 +3255,119 @@
     </w:lvl>
   </w:abstractNum>
   <w:abstractNum w:abstractNumId="1" w15:restartNumberingAfterBreak="0">
+    <w:nsid w:val="11ED7124"/>
+    <w:multiLevelType w:val="hybridMultilevel"/>
+    <w:tmpl w:val="AA121072"/>
+    <w:lvl w:ilvl="0" w:tplc="04090001">
+      <w:start w:val="1"/>
+      <w:numFmt w:val="bullet"/>
+      <w:lvlText w:val=""/>
+      <w:lvlJc w:val="left"/>
+      <w:pPr>
+        <w:ind w:left="720" w:hanging="360"/>
+      </w:pPr>
+      <w:rPr>
+        <w:rFonts w:ascii="Symbol" w:hAnsi="Symbol" w:hint="default"/>
+      </w:rPr>
+    </w:lvl>
+    <w:lvl w:ilvl="1" w:tplc="04090003" w:tentative="1">
+      <w:start w:val="1"/>
+      <w:numFmt w:val="bullet"/>
+      <w:lvlText w:val="o"/>
+      <w:lvlJc w:val="left"/>
+      <w:pPr>
+        <w:ind w:left="1440" w:hanging="360"/>
+      </w:pPr>
+      <w:rPr>
+        <w:rFonts w:ascii="Courier New" w:hAnsi="Courier New" w:cs="Courier New" w:hint="default"/>
+      </w:rPr>
+    </w:lvl>
+    <w:lvl w:ilvl="2" w:tplc="04090005" w:tentative="1">
+      <w:start w:val="1"/>
+      <w:numFmt w:val="bullet"/>
+      <w:lvlText w:val=""/>
+      <w:lvlJc w:val="left"/>
+      <w:pPr>
+        <w:ind w:left="2160" w:hanging="360"/>
+      </w:pPr>
+      <w:rPr>
+        <w:rFonts w:ascii="Wingdings" w:hAnsi="Wingdings" w:hint="default"/>
+      </w:rPr>
+    </w:lvl>
+    <w:lvl w:ilvl="3" w:tplc="04090001" w:tentative="1">
+      <w:start w:val="1"/>
+      <w:numFmt w:val="bullet"/>
+      <w:lvlText w:val=""/>
+      <w:lvlJc w:val="left"/>
+      <w:pPr>
+        <w:ind w:left="2880" w:hanging="360"/>
+      </w:pPr>
+      <w:rPr>
+        <w:rFonts w:ascii="Symbol" w:hAnsi="Symbol" w:hint="default"/>
+      </w:rPr>
+    </w:lvl>
+    <w:lvl w:ilvl="4" w:tplc="04090003" w:tentative="1">
+      <w:start w:val="1"/>
+      <w:numFmt w:val="bullet"/>
+      <w:lvlText w:val="o"/>
+      <w:lvlJc w:val="left"/>
+      <w:pPr>
+        <w:ind w:left="3600" w:hanging="360"/>
+      </w:pPr>
+      <w:rPr>
+        <w:rFonts w:ascii="Courier New" w:hAnsi="Courier New" w:cs="Courier New" w:hint="default"/>
+      </w:rPr>
+    </w:lvl>
+    <w:lvl w:ilvl="5" w:tplc="04090005" w:tentative="1">
+      <w:start w:val="1"/>
+      <w:numFmt w:val="bullet"/>
+      <w:lvlText w:val=""/>
+      <w:lvlJc w:val="left"/>
+      <w:pPr>
+        <w:ind w:left="4320" w:hanging="360"/>
+      </w:pPr>
+      <w:rPr>
+        <w:rFonts w:ascii="Wingdings" w:hAnsi="Wingdings" w:hint="default"/>
+      </w:rPr>
+    </w:lvl>
+    <w:lvl w:ilvl="6" w:tplc="04090001" w:tentative="1">
+      <w:start w:val="1"/>
+      <w:numFmt w:val="bullet"/>
+      <w:lvlText w:val=""/>
+      <w:lvlJc w:val="left"/>
+      <w:pPr>
+        <w:ind w:left="5040" w:hanging="360"/>
+      </w:pPr>
+      <w:rPr>
+        <w:rFonts w:ascii="Symbol" w:hAnsi="Symbol" w:hint="default"/>
+      </w:rPr>
+    </w:lvl>
+    <w:lvl w:ilvl="7" w:tplc="04090003" w:tentative="1">
+      <w:start w:val="1"/>
+      <w:numFmt w:val="bullet"/>
+      <w:lvlText w:val="o"/>
+      <w:lvlJc w:val="left"/>
+      <w:pPr>
+        <w:ind w:left="5760" w:hanging="360"/>
+      </w:pPr>
+      <w:rPr>
+        <w:rFonts w:ascii="Courier New" w:hAnsi="Courier New" w:cs="Courier New" w:hint="default"/>
+      </w:rPr>
+    </w:lvl>
+    <w:lvl w:ilvl="8" w:tplc="04090005" w:tentative="1">
+      <w:start w:val="1"/>
+      <w:numFmt w:val="bullet"/>
+      <w:lvlText w:val=""/>
+      <w:lvlJc w:val="left"/>
+      <w:pPr>
+        <w:ind w:left="6480" w:hanging="360"/>
+      </w:pPr>
+      <w:rPr>
+        <w:rFonts w:ascii="Wingdings" w:hAnsi="Wingdings" w:hint="default"/>
+      </w:rPr>
+    </w:lvl>
+  </w:abstractNum>
+  <w:abstractNum w:abstractNumId="2" w15:restartNumberingAfterBreak="0">
     <w:nsid w:val="166026FE"/>
     <w:multiLevelType w:val="multilevel"/>
     <w:tmpl w:val="BD329F28"/>
@@ -2333,7 +3585,346 @@
       </w:rPr>
     </w:lvl>
   </w:abstractNum>
-  <w:abstractNum w:abstractNumId="2" w15:restartNumberingAfterBreak="0">
+  <w:abstractNum w:abstractNumId="3" w15:restartNumberingAfterBreak="0">
+    <w:nsid w:val="19254805"/>
+    <w:multiLevelType w:val="hybridMultilevel"/>
+    <w:tmpl w:val="3FAC3926"/>
+    <w:lvl w:ilvl="0" w:tplc="04090001">
+      <w:start w:val="1"/>
+      <w:numFmt w:val="bullet"/>
+      <w:lvlText w:val=""/>
+      <w:lvlJc w:val="left"/>
+      <w:pPr>
+        <w:ind w:left="720" w:hanging="360"/>
+      </w:pPr>
+      <w:rPr>
+        <w:rFonts w:ascii="Symbol" w:hAnsi="Symbol" w:hint="default"/>
+      </w:rPr>
+    </w:lvl>
+    <w:lvl w:ilvl="1" w:tplc="04090003" w:tentative="1">
+      <w:start w:val="1"/>
+      <w:numFmt w:val="bullet"/>
+      <w:lvlText w:val="o"/>
+      <w:lvlJc w:val="left"/>
+      <w:pPr>
+        <w:ind w:left="1440" w:hanging="360"/>
+      </w:pPr>
+      <w:rPr>
+        <w:rFonts w:ascii="Courier New" w:hAnsi="Courier New" w:cs="Courier New" w:hint="default"/>
+      </w:rPr>
+    </w:lvl>
+    <w:lvl w:ilvl="2" w:tplc="04090005" w:tentative="1">
+      <w:start w:val="1"/>
+      <w:numFmt w:val="bullet"/>
+      <w:lvlText w:val=""/>
+      <w:lvlJc w:val="left"/>
+      <w:pPr>
+        <w:ind w:left="2160" w:hanging="360"/>
+      </w:pPr>
+      <w:rPr>
+        <w:rFonts w:ascii="Wingdings" w:hAnsi="Wingdings" w:hint="default"/>
+      </w:rPr>
+    </w:lvl>
+    <w:lvl w:ilvl="3" w:tplc="04090001" w:tentative="1">
+      <w:start w:val="1"/>
+      <w:numFmt w:val="bullet"/>
+      <w:lvlText w:val=""/>
+      <w:lvlJc w:val="left"/>
+      <w:pPr>
+        <w:ind w:left="2880" w:hanging="360"/>
+      </w:pPr>
+      <w:rPr>
+        <w:rFonts w:ascii="Symbol" w:hAnsi="Symbol" w:hint="default"/>
+      </w:rPr>
+    </w:lvl>
+    <w:lvl w:ilvl="4" w:tplc="04090003" w:tentative="1">
+      <w:start w:val="1"/>
+      <w:numFmt w:val="bullet"/>
+      <w:lvlText w:val="o"/>
+      <w:lvlJc w:val="left"/>
+      <w:pPr>
+        <w:ind w:left="3600" w:hanging="360"/>
+      </w:pPr>
+      <w:rPr>
+        <w:rFonts w:ascii="Courier New" w:hAnsi="Courier New" w:cs="Courier New" w:hint="default"/>
+      </w:rPr>
+    </w:lvl>
+    <w:lvl w:ilvl="5" w:tplc="04090005" w:tentative="1">
+      <w:start w:val="1"/>
+      <w:numFmt w:val="bullet"/>
+      <w:lvlText w:val=""/>
+      <w:lvlJc w:val="left"/>
+      <w:pPr>
+        <w:ind w:left="4320" w:hanging="360"/>
+      </w:pPr>
+      <w:rPr>
+        <w:rFonts w:ascii="Wingdings" w:hAnsi="Wingdings" w:hint="default"/>
+      </w:rPr>
+    </w:lvl>
+    <w:lvl w:ilvl="6" w:tplc="04090001" w:tentative="1">
+      <w:start w:val="1"/>
+      <w:numFmt w:val="bullet"/>
+      <w:lvlText w:val=""/>
+      <w:lvlJc w:val="left"/>
+      <w:pPr>
+        <w:ind w:left="5040" w:hanging="360"/>
+      </w:pPr>
+      <w:rPr>
+        <w:rFonts w:ascii="Symbol" w:hAnsi="Symbol" w:hint="default"/>
+      </w:rPr>
+    </w:lvl>
+    <w:lvl w:ilvl="7" w:tplc="04090003" w:tentative="1">
+      <w:start w:val="1"/>
+      <w:numFmt w:val="bullet"/>
+      <w:lvlText w:val="o"/>
+      <w:lvlJc w:val="left"/>
+      <w:pPr>
+        <w:ind w:left="5760" w:hanging="360"/>
+      </w:pPr>
+      <w:rPr>
+        <w:rFonts w:ascii="Courier New" w:hAnsi="Courier New" w:cs="Courier New" w:hint="default"/>
+      </w:rPr>
+    </w:lvl>
+    <w:lvl w:ilvl="8" w:tplc="04090005" w:tentative="1">
+      <w:start w:val="1"/>
+      <w:numFmt w:val="bullet"/>
+      <w:lvlText w:val=""/>
+      <w:lvlJc w:val="left"/>
+      <w:pPr>
+        <w:ind w:left="6480" w:hanging="360"/>
+      </w:pPr>
+      <w:rPr>
+        <w:rFonts w:ascii="Wingdings" w:hAnsi="Wingdings" w:hint="default"/>
+      </w:rPr>
+    </w:lvl>
+  </w:abstractNum>
+  <w:abstractNum w:abstractNumId="4" w15:restartNumberingAfterBreak="0">
+    <w:nsid w:val="286910EE"/>
+    <w:multiLevelType w:val="hybridMultilevel"/>
+    <w:tmpl w:val="52D63F7A"/>
+    <w:lvl w:ilvl="0" w:tplc="04090001">
+      <w:start w:val="1"/>
+      <w:numFmt w:val="bullet"/>
+      <w:lvlText w:val=""/>
+      <w:lvlJc w:val="left"/>
+      <w:pPr>
+        <w:ind w:left="720" w:hanging="360"/>
+      </w:pPr>
+      <w:rPr>
+        <w:rFonts w:ascii="Symbol" w:hAnsi="Symbol" w:hint="default"/>
+      </w:rPr>
+    </w:lvl>
+    <w:lvl w:ilvl="1" w:tplc="04090003" w:tentative="1">
+      <w:start w:val="1"/>
+      <w:numFmt w:val="bullet"/>
+      <w:lvlText w:val="o"/>
+      <w:lvlJc w:val="left"/>
+      <w:pPr>
+        <w:ind w:left="1440" w:hanging="360"/>
+      </w:pPr>
+      <w:rPr>
+        <w:rFonts w:ascii="Courier New" w:hAnsi="Courier New" w:cs="Courier New" w:hint="default"/>
+      </w:rPr>
+    </w:lvl>
+    <w:lvl w:ilvl="2" w:tplc="04090005" w:tentative="1">
+      <w:start w:val="1"/>
+      <w:numFmt w:val="bullet"/>
+      <w:lvlText w:val=""/>
+      <w:lvlJc w:val="left"/>
+      <w:pPr>
+        <w:ind w:left="2160" w:hanging="360"/>
+      </w:pPr>
+      <w:rPr>
+        <w:rFonts w:ascii="Wingdings" w:hAnsi="Wingdings" w:hint="default"/>
+      </w:rPr>
+    </w:lvl>
+    <w:lvl w:ilvl="3" w:tplc="04090001" w:tentative="1">
+      <w:start w:val="1"/>
+      <w:numFmt w:val="bullet"/>
+      <w:lvlText w:val=""/>
+      <w:lvlJc w:val="left"/>
+      <w:pPr>
+        <w:ind w:left="2880" w:hanging="360"/>
+      </w:pPr>
+      <w:rPr>
+        <w:rFonts w:ascii="Symbol" w:hAnsi="Symbol" w:hint="default"/>
+      </w:rPr>
+    </w:lvl>
+    <w:lvl w:ilvl="4" w:tplc="04090003" w:tentative="1">
+      <w:start w:val="1"/>
+      <w:numFmt w:val="bullet"/>
+      <w:lvlText w:val="o"/>
+      <w:lvlJc w:val="left"/>
+      <w:pPr>
+        <w:ind w:left="3600" w:hanging="360"/>
+      </w:pPr>
+      <w:rPr>
+        <w:rFonts w:ascii="Courier New" w:hAnsi="Courier New" w:cs="Courier New" w:hint="default"/>
+      </w:rPr>
+    </w:lvl>
+    <w:lvl w:ilvl="5" w:tplc="04090005" w:tentative="1">
+      <w:start w:val="1"/>
+      <w:numFmt w:val="bullet"/>
+      <w:lvlText w:val=""/>
+      <w:lvlJc w:val="left"/>
+      <w:pPr>
+        <w:ind w:left="4320" w:hanging="360"/>
+      </w:pPr>
+      <w:rPr>
+        <w:rFonts w:ascii="Wingdings" w:hAnsi="Wingdings" w:hint="default"/>
+      </w:rPr>
+    </w:lvl>
+    <w:lvl w:ilvl="6" w:tplc="04090001" w:tentative="1">
+      <w:start w:val="1"/>
+      <w:numFmt w:val="bullet"/>
+      <w:lvlText w:val=""/>
+      <w:lvlJc w:val="left"/>
+      <w:pPr>
+        <w:ind w:left="5040" w:hanging="360"/>
+      </w:pPr>
+      <w:rPr>
+        <w:rFonts w:ascii="Symbol" w:hAnsi="Symbol" w:hint="default"/>
+      </w:rPr>
+    </w:lvl>
+    <w:lvl w:ilvl="7" w:tplc="04090003" w:tentative="1">
+      <w:start w:val="1"/>
+      <w:numFmt w:val="bullet"/>
+      <w:lvlText w:val="o"/>
+      <w:lvlJc w:val="left"/>
+      <w:pPr>
+        <w:ind w:left="5760" w:hanging="360"/>
+      </w:pPr>
+      <w:rPr>
+        <w:rFonts w:ascii="Courier New" w:hAnsi="Courier New" w:cs="Courier New" w:hint="default"/>
+      </w:rPr>
+    </w:lvl>
+    <w:lvl w:ilvl="8" w:tplc="04090005" w:tentative="1">
+      <w:start w:val="1"/>
+      <w:numFmt w:val="bullet"/>
+      <w:lvlText w:val=""/>
+      <w:lvlJc w:val="left"/>
+      <w:pPr>
+        <w:ind w:left="6480" w:hanging="360"/>
+      </w:pPr>
+      <w:rPr>
+        <w:rFonts w:ascii="Wingdings" w:hAnsi="Wingdings" w:hint="default"/>
+      </w:rPr>
+    </w:lvl>
+  </w:abstractNum>
+  <w:abstractNum w:abstractNumId="5" w15:restartNumberingAfterBreak="0">
+    <w:nsid w:val="2DF53C56"/>
+    <w:multiLevelType w:val="multilevel"/>
+    <w:tmpl w:val="2E88A6B0"/>
+    <w:lvl w:ilvl="0">
+      <w:start w:val="1"/>
+      <w:numFmt w:val="decimal"/>
+      <w:lvlText w:val="%1."/>
+      <w:lvlJc w:val="left"/>
+      <w:pPr>
+        <w:ind w:left="360" w:hanging="360"/>
+      </w:pPr>
+      <w:rPr>
+        <w:rFonts w:hint="default"/>
+      </w:rPr>
+    </w:lvl>
+    <w:lvl w:ilvl="1">
+      <w:start w:val="1"/>
+      <w:numFmt w:val="lowerLetter"/>
+      <w:lvlText w:val="%2)"/>
+      <w:lvlJc w:val="left"/>
+      <w:pPr>
+        <w:ind w:left="720" w:hanging="360"/>
+      </w:pPr>
+      <w:rPr>
+        <w:rFonts w:hint="default"/>
+      </w:rPr>
+    </w:lvl>
+    <w:lvl w:ilvl="2">
+      <w:start w:val="1"/>
+      <w:numFmt w:val="lowerRoman"/>
+      <w:lvlText w:val="%3)"/>
+      <w:lvlJc w:val="left"/>
+      <w:pPr>
+        <w:ind w:left="1080" w:hanging="360"/>
+      </w:pPr>
+      <w:rPr>
+        <w:rFonts w:hint="default"/>
+      </w:rPr>
+    </w:lvl>
+    <w:lvl w:ilvl="3">
+      <w:start w:val="1"/>
+      <w:numFmt w:val="decimal"/>
+      <w:lvlText w:val="(%4)"/>
+      <w:lvlJc w:val="left"/>
+      <w:pPr>
+        <w:ind w:left="1440" w:hanging="360"/>
+      </w:pPr>
+      <w:rPr>
+        <w:rFonts w:hint="default"/>
+      </w:rPr>
+    </w:lvl>
+    <w:lvl w:ilvl="4">
+      <w:start w:val="1"/>
+      <w:numFmt w:val="lowerLetter"/>
+      <w:lvlText w:val="(%5)"/>
+      <w:lvlJc w:val="left"/>
+      <w:pPr>
+        <w:ind w:left="1800" w:hanging="360"/>
+      </w:pPr>
+      <w:rPr>
+        <w:rFonts w:hint="default"/>
+      </w:rPr>
+    </w:lvl>
+    <w:lvl w:ilvl="5">
+      <w:start w:val="1"/>
+      <w:numFmt w:val="lowerRoman"/>
+      <w:lvlText w:val="(%6)"/>
+      <w:lvlJc w:val="left"/>
+      <w:pPr>
+        <w:ind w:left="2160" w:hanging="360"/>
+      </w:pPr>
+      <w:rPr>
+        <w:rFonts w:hint="default"/>
+      </w:rPr>
+    </w:lvl>
+    <w:lvl w:ilvl="6">
+      <w:start w:val="1"/>
+      <w:numFmt w:val="decimal"/>
+      <w:lvlText w:val="%7."/>
+      <w:lvlJc w:val="left"/>
+      <w:pPr>
+        <w:ind w:left="2520" w:hanging="360"/>
+      </w:pPr>
+      <w:rPr>
+        <w:rFonts w:hint="default"/>
+      </w:rPr>
+    </w:lvl>
+    <w:lvl w:ilvl="7">
+      <w:start w:val="1"/>
+      <w:numFmt w:val="lowerLetter"/>
+      <w:lvlText w:val="%8."/>
+      <w:lvlJc w:val="left"/>
+      <w:pPr>
+        <w:ind w:left="2880" w:hanging="360"/>
+      </w:pPr>
+      <w:rPr>
+        <w:rFonts w:hint="default"/>
+      </w:rPr>
+    </w:lvl>
+    <w:lvl w:ilvl="8">
+      <w:start w:val="1"/>
+      <w:numFmt w:val="lowerRoman"/>
+      <w:lvlText w:val="%9."/>
+      <w:lvlJc w:val="left"/>
+      <w:pPr>
+        <w:ind w:left="3240" w:hanging="360"/>
+      </w:pPr>
+      <w:rPr>
+        <w:rFonts w:hint="default"/>
+      </w:rPr>
+    </w:lvl>
+  </w:abstractNum>
+  <w:abstractNum w:abstractNumId="6" w15:restartNumberingAfterBreak="0">
     <w:nsid w:val="4E597B1E"/>
     <w:multiLevelType w:val="hybridMultilevel"/>
     <w:tmpl w:val="01D0E60A"/>
@@ -2545,7 +4136,7 @@
       </w:rPr>
     </w:lvl>
   </w:abstractNum>
-  <w:abstractNum w:abstractNumId="3" w15:restartNumberingAfterBreak="0">
+  <w:abstractNum w:abstractNumId="7" w15:restartNumberingAfterBreak="0">
     <w:nsid w:val="56E26006"/>
     <w:multiLevelType w:val="hybridMultilevel"/>
     <w:tmpl w:val="35208196"/>
@@ -2757,7 +4348,7 @@
       </w:rPr>
     </w:lvl>
   </w:abstractNum>
-  <w:abstractNum w:abstractNumId="4" w15:restartNumberingAfterBreak="0">
+  <w:abstractNum w:abstractNumId="8" w15:restartNumberingAfterBreak="0">
     <w:nsid w:val="5A344A36"/>
     <w:multiLevelType w:val="hybridMultilevel"/>
     <w:tmpl w:val="9898AA68"/>
@@ -2969,7 +4560,7 @@
       </w:rPr>
     </w:lvl>
   </w:abstractNum>
-  <w:abstractNum w:abstractNumId="5" w15:restartNumberingAfterBreak="0">
+  <w:abstractNum w:abstractNumId="9" w15:restartNumberingAfterBreak="0">
     <w:nsid w:val="61536B7D"/>
     <w:multiLevelType w:val="hybridMultilevel"/>
     <w:tmpl w:val="C3A2B9B6"/>
@@ -3181,7 +4772,7 @@
       </w:rPr>
     </w:lvl>
   </w:abstractNum>
-  <w:abstractNum w:abstractNumId="6" w15:restartNumberingAfterBreak="0">
+  <w:abstractNum w:abstractNumId="10" w15:restartNumberingAfterBreak="0">
     <w:nsid w:val="61FF2C7A"/>
     <w:multiLevelType w:val="hybridMultilevel"/>
     <w:tmpl w:val="EAAA3316"/>
@@ -3393,7 +4984,7 @@
       </w:rPr>
     </w:lvl>
   </w:abstractNum>
-  <w:abstractNum w:abstractNumId="7" w15:restartNumberingAfterBreak="0">
+  <w:abstractNum w:abstractNumId="11" w15:restartNumberingAfterBreak="0">
     <w:nsid w:val="70E8357D"/>
     <w:multiLevelType w:val="hybridMultilevel"/>
     <w:tmpl w:val="81D0931E"/>
@@ -3605,7 +5196,7 @@
       </w:rPr>
     </w:lvl>
   </w:abstractNum>
-  <w:abstractNum w:abstractNumId="8" w15:restartNumberingAfterBreak="0">
+  <w:abstractNum w:abstractNumId="12" w15:restartNumberingAfterBreak="0">
     <w:nsid w:val="79AE60B1"/>
     <w:multiLevelType w:val="hybridMultilevel"/>
     <w:tmpl w:val="5992CE7A"/>
@@ -3817,7 +5408,7 @@
       </w:rPr>
     </w:lvl>
   </w:abstractNum>
-  <w:abstractNum w:abstractNumId="9" w15:restartNumberingAfterBreak="0">
+  <w:abstractNum w:abstractNumId="13" w15:restartNumberingAfterBreak="0">
     <w:nsid w:val="7F41391B"/>
     <w:multiLevelType w:val="hybridMultilevel"/>
     <w:tmpl w:val="0F4A09DA"/>
@@ -3904,34 +5495,46 @@
     </w:lvl>
   </w:abstractNum>
   <w:num w:numId="1" w16cid:durableId="2092772482">
-    <w:abstractNumId w:val="4"/>
+    <w:abstractNumId w:val="8"/>
   </w:num>
   <w:num w:numId="2" w16cid:durableId="1758011918">
-    <w:abstractNumId w:val="8"/>
+    <w:abstractNumId w:val="12"/>
   </w:num>
   <w:num w:numId="3" w16cid:durableId="75516800">
-    <w:abstractNumId w:val="2"/>
+    <w:abstractNumId w:val="6"/>
   </w:num>
   <w:num w:numId="4" w16cid:durableId="2024743307">
     <w:abstractNumId w:val="0"/>
   </w:num>
   <w:num w:numId="5" w16cid:durableId="1726686594">
+    <w:abstractNumId w:val="9"/>
+  </w:num>
+  <w:num w:numId="6" w16cid:durableId="1784230695">
+    <w:abstractNumId w:val="11"/>
+  </w:num>
+  <w:num w:numId="7" w16cid:durableId="1479617206">
+    <w:abstractNumId w:val="10"/>
+  </w:num>
+  <w:num w:numId="8" w16cid:durableId="1357387209">
+    <w:abstractNumId w:val="7"/>
+  </w:num>
+  <w:num w:numId="9" w16cid:durableId="564295117">
+    <w:abstractNumId w:val="2"/>
+  </w:num>
+  <w:num w:numId="10" w16cid:durableId="1575699249">
+    <w:abstractNumId w:val="13"/>
+  </w:num>
+  <w:num w:numId="11" w16cid:durableId="286592621">
     <w:abstractNumId w:val="5"/>
   </w:num>
-  <w:num w:numId="6" w16cid:durableId="1784230695">
-    <w:abstractNumId w:val="7"/>
-  </w:num>
-  <w:num w:numId="7" w16cid:durableId="1479617206">
-    <w:abstractNumId w:val="6"/>
-  </w:num>
-  <w:num w:numId="8" w16cid:durableId="1357387209">
+  <w:num w:numId="12" w16cid:durableId="1925995286">
     <w:abstractNumId w:val="3"/>
   </w:num>
-  <w:num w:numId="9" w16cid:durableId="564295117">
+  <w:num w:numId="13" w16cid:durableId="742218384">
     <w:abstractNumId w:val="1"/>
   </w:num>
-  <w:num w:numId="10" w16cid:durableId="1575699249">
-    <w:abstractNumId w:val="9"/>
+  <w:num w:numId="14" w16cid:durableId="1038050227">
+    <w:abstractNumId w:val="4"/>
   </w:num>
 </w:numbering>
 </file>
@@ -4465,6 +6068,7 @@
   <w:style w:type="character" w:default="1" w:styleId="DefaultParagraphFont">
     <w:name w:val="Default Paragraph Font"/>
     <w:uiPriority w:val="1"/>
+    <w:semiHidden/>
     <w:unhideWhenUsed/>
   </w:style>
   <w:style w:type="table" w:default="1" w:styleId="TableNormal">

</xml_diff>

<commit_message>
docs: :memo: Finished writing SDS document
</commit_message>
<xml_diff>
--- a/docs/SDS.docx
+++ b/docs/SDS.docx
@@ -549,6 +549,7 @@
               <w:noProof/>
               <w:color w:val="auto"/>
               <w:sz w:val="22"/>
+              <w:lang w:val="sr-Latn-RS"/>
             </w:rPr>
           </w:pPr>
           <w:r>
@@ -582,6 +583,7 @@
               <w:rPr>
                 <w:noProof/>
                 <w:webHidden/>
+                <w:lang w:val="sr-Latn-RS"/>
               </w:rPr>
               <w:tab/>
             </w:r>
@@ -589,6 +591,7 @@
               <w:rPr>
                 <w:noProof/>
                 <w:webHidden/>
+                <w:lang w:val="sr-Latn-RS"/>
               </w:rPr>
               <w:fldChar w:fldCharType="begin"/>
             </w:r>
@@ -596,6 +599,7 @@
               <w:rPr>
                 <w:noProof/>
                 <w:webHidden/>
+                <w:lang w:val="sr-Latn-RS"/>
               </w:rPr>
               <w:instrText xml:space="preserve"> PAGEREF _Toc153596014 \h </w:instrText>
             </w:r>
@@ -603,12 +607,14 @@
               <w:rPr>
                 <w:noProof/>
                 <w:webHidden/>
+                <w:lang w:val="sr-Latn-RS"/>
               </w:rPr>
             </w:r>
             <w:r>
               <w:rPr>
                 <w:noProof/>
                 <w:webHidden/>
+                <w:lang w:val="sr-Latn-RS"/>
               </w:rPr>
               <w:fldChar w:fldCharType="separate"/>
             </w:r>
@@ -616,6 +622,7 @@
               <w:rPr>
                 <w:noProof/>
                 <w:webHidden/>
+                <w:lang w:val="sr-Latn-RS"/>
               </w:rPr>
               <w:t>1</w:t>
             </w:r>
@@ -623,6 +630,7 @@
               <w:rPr>
                 <w:noProof/>
                 <w:webHidden/>
+                <w:lang w:val="sr-Latn-RS"/>
               </w:rPr>
               <w:fldChar w:fldCharType="end"/>
             </w:r>
@@ -639,6 +647,7 @@
               <w:noProof/>
               <w:color w:val="auto"/>
               <w:sz w:val="22"/>
+              <w:lang w:val="sr-Latn-RS"/>
             </w:rPr>
           </w:pPr>
           <w:hyperlink w:anchor="_Toc153596015" w:history="1">
@@ -654,6 +663,7 @@
               <w:rPr>
                 <w:noProof/>
                 <w:webHidden/>
+                <w:lang w:val="sr-Latn-RS"/>
               </w:rPr>
               <w:tab/>
             </w:r>
@@ -661,6 +671,7 @@
               <w:rPr>
                 <w:noProof/>
                 <w:webHidden/>
+                <w:lang w:val="sr-Latn-RS"/>
               </w:rPr>
               <w:fldChar w:fldCharType="begin"/>
             </w:r>
@@ -668,6 +679,7 @@
               <w:rPr>
                 <w:noProof/>
                 <w:webHidden/>
+                <w:lang w:val="sr-Latn-RS"/>
               </w:rPr>
               <w:instrText xml:space="preserve"> PAGEREF _Toc153596015 \h </w:instrText>
             </w:r>
@@ -675,12 +687,14 @@
               <w:rPr>
                 <w:noProof/>
                 <w:webHidden/>
+                <w:lang w:val="sr-Latn-RS"/>
               </w:rPr>
             </w:r>
             <w:r>
               <w:rPr>
                 <w:noProof/>
                 <w:webHidden/>
+                <w:lang w:val="sr-Latn-RS"/>
               </w:rPr>
               <w:fldChar w:fldCharType="separate"/>
             </w:r>
@@ -688,6 +702,7 @@
               <w:rPr>
                 <w:noProof/>
                 <w:webHidden/>
+                <w:lang w:val="sr-Latn-RS"/>
               </w:rPr>
               <w:t>1</w:t>
             </w:r>
@@ -695,6 +710,7 @@
               <w:rPr>
                 <w:noProof/>
                 <w:webHidden/>
+                <w:lang w:val="sr-Latn-RS"/>
               </w:rPr>
               <w:fldChar w:fldCharType="end"/>
             </w:r>
@@ -711,6 +727,7 @@
               <w:noProof/>
               <w:color w:val="auto"/>
               <w:sz w:val="22"/>
+              <w:lang w:val="sr-Latn-RS"/>
             </w:rPr>
           </w:pPr>
           <w:hyperlink w:anchor="_Toc153596016" w:history="1">
@@ -726,6 +743,7 @@
               <w:rPr>
                 <w:noProof/>
                 <w:webHidden/>
+                <w:lang w:val="sr-Latn-RS"/>
               </w:rPr>
               <w:tab/>
             </w:r>
@@ -733,6 +751,7 @@
               <w:rPr>
                 <w:noProof/>
                 <w:webHidden/>
+                <w:lang w:val="sr-Latn-RS"/>
               </w:rPr>
               <w:fldChar w:fldCharType="begin"/>
             </w:r>
@@ -740,6 +759,7 @@
               <w:rPr>
                 <w:noProof/>
                 <w:webHidden/>
+                <w:lang w:val="sr-Latn-RS"/>
               </w:rPr>
               <w:instrText xml:space="preserve"> PAGEREF _Toc153596016 \h </w:instrText>
             </w:r>
@@ -747,12 +767,14 @@
               <w:rPr>
                 <w:noProof/>
                 <w:webHidden/>
+                <w:lang w:val="sr-Latn-RS"/>
               </w:rPr>
             </w:r>
             <w:r>
               <w:rPr>
                 <w:noProof/>
                 <w:webHidden/>
+                <w:lang w:val="sr-Latn-RS"/>
               </w:rPr>
               <w:fldChar w:fldCharType="separate"/>
             </w:r>
@@ -760,6 +782,7 @@
               <w:rPr>
                 <w:noProof/>
                 <w:webHidden/>
+                <w:lang w:val="sr-Latn-RS"/>
               </w:rPr>
               <w:t>1</w:t>
             </w:r>
@@ -767,6 +790,7 @@
               <w:rPr>
                 <w:noProof/>
                 <w:webHidden/>
+                <w:lang w:val="sr-Latn-RS"/>
               </w:rPr>
               <w:fldChar w:fldCharType="end"/>
             </w:r>
@@ -1112,19 +1136,7 @@
         <w:rPr>
           <w:lang w:val="sr-Latn-RS"/>
         </w:rPr>
-        <w:t>Ovo je Specifikacija dizajna softvera (SDS) za</w:t>
-      </w:r>
-      <w:r>
-        <w:rPr>
-          <w:lang w:val="sr-Latn-RS"/>
-        </w:rPr>
-        <w:t xml:space="preserve"> projekat EzDeals</w:t>
-      </w:r>
-      <w:r>
-        <w:rPr>
-          <w:lang w:val="sr-Latn-RS"/>
-        </w:rPr>
-        <w:t xml:space="preserve">. SDS će razložiti projekat na komponente kako bi detaljno opisao svrhu svake komponente i način njenog implementiranja. </w:t>
+        <w:t xml:space="preserve">Ovo je Specifikacija dizajna softvera (SDS) za projekat EzDeals. SDS će razložiti projekat na komponente kako bi detaljno opisao svrhu svake komponente i način njenog implementiranja. </w:t>
       </w:r>
     </w:p>
     <w:p>
@@ -1153,25 +1165,7 @@
         <w:rPr>
           <w:lang w:val="sr-Latn-RS"/>
         </w:rPr>
-        <w:t xml:space="preserve">Projekat </w:t>
-      </w:r>
-      <w:r>
-        <w:rPr>
-          <w:lang w:val="sr-Latn-RS"/>
-        </w:rPr>
-        <w:t>EzDeals</w:t>
-      </w:r>
-      <w:r>
-        <w:rPr>
-          <w:lang w:val="sr-Latn-RS"/>
-        </w:rPr>
-        <w:t xml:space="preserve"> je softversko rešenje u vidu web aplikacije </w:t>
-      </w:r>
-      <w:r>
-        <w:rPr>
-          <w:lang w:val="sr-Latn-RS"/>
-        </w:rPr>
-        <w:t xml:space="preserve">koja treba da obezbedi korisnicima lako pretraživanje </w:t>
+        <w:t xml:space="preserve">Projekat EzDeals je softversko rešenje u vidu web aplikacije koja treba da obezbedi korisnicima lako pretraživanje </w:t>
       </w:r>
       <w:r>
         <w:rPr>
@@ -1210,67 +1204,7 @@
         <w:rPr>
           <w:lang w:val="sr-Latn-RS"/>
         </w:rPr>
-        <w:t>U prvom poglavlju ovog dokumenta dat je opšti pregled samog dokumenta i kratak opis</w:t>
-      </w:r>
-      <w:r>
-        <w:rPr>
-          <w:lang w:val="sr-Latn-RS"/>
-        </w:rPr>
-        <w:t xml:space="preserve"> </w:t>
-      </w:r>
-      <w:r>
-        <w:rPr>
-          <w:lang w:val="sr-Latn-RS"/>
-        </w:rPr>
-        <w:t>projekta. Drugo poglavlje daje opis aplikacije i njenih funkcionalnosti, dok se u trećem</w:t>
-      </w:r>
-      <w:r>
-        <w:rPr>
-          <w:lang w:val="sr-Latn-RS"/>
-        </w:rPr>
-        <w:t xml:space="preserve"> </w:t>
-      </w:r>
-      <w:r>
-        <w:rPr>
-          <w:lang w:val="sr-Latn-RS"/>
-        </w:rPr>
-        <w:t>poglavlju nalaze pretpostavke i ograničenja vezana za razvoj kao i dizajn aplikacije. Detaljni</w:t>
-      </w:r>
-      <w:r>
-        <w:rPr>
-          <w:lang w:val="sr-Latn-RS"/>
-        </w:rPr>
-        <w:t xml:space="preserve"> </w:t>
-      </w:r>
-      <w:r>
-        <w:rPr>
-          <w:lang w:val="sr-Latn-RS"/>
-        </w:rPr>
-        <w:t>opis arhitekture sistema se nalazi u četvrtom poglavlju a opis dizajna visokog nivoa u petom.</w:t>
-      </w:r>
-      <w:r>
-        <w:rPr>
-          <w:lang w:val="sr-Latn-RS"/>
-        </w:rPr>
-        <w:t xml:space="preserve"> </w:t>
-      </w:r>
-      <w:r>
-        <w:rPr>
-          <w:lang w:val="sr-Latn-RS"/>
-        </w:rPr>
-        <w:t>Šesto poglavlje opisuje dizajn aplikacije na niskom nivou, a u sedmom poglavlju je opisano</w:t>
-      </w:r>
-      <w:r>
-        <w:rPr>
-          <w:lang w:val="sr-Latn-RS"/>
-        </w:rPr>
-        <w:t xml:space="preserve"> </w:t>
-      </w:r>
-      <w:r>
-        <w:rPr>
-          <w:lang w:val="sr-Latn-RS"/>
-        </w:rPr>
-        <w:t>korisničko okruženje.</w:t>
+        <w:t>U prvom poglavlju ovog dokumenta dat je opšti pregled samog dokumenta i kratak opis projekta. Drugo poglavlje daje opis aplikacije i njenih funkcionalnosti, dok se u trećem poglavlju nalaze pretpostavke i ograničenja vezana za razvoj kao i dizajn aplikacije. Detaljni opis arhitekture sistema se nalazi u četvrtom poglavlju a opis dizajna visokog nivoa u petom. Šesto poglavlje opisuje dizajn aplikacije na niskom nivou, a u sedmom poglavlju je opisano korisničko okruženje.</w:t>
       </w:r>
     </w:p>
     <w:p>
@@ -1397,62 +1331,20 @@
         <w:rPr>
           <w:lang w:val="sr-Latn-RS"/>
         </w:rPr>
-        <w:t>EzDeals</w:t>
-      </w:r>
-      <w:r>
-        <w:rPr>
-          <w:lang w:val="sr-Latn-RS"/>
-        </w:rPr>
-        <w:t xml:space="preserve"> je osmišljena kao softversko rešenje koje treba biti napravljeno kao</w:t>
-      </w:r>
-      <w:r>
-        <w:rPr>
-          <w:lang w:val="sr-Latn-RS"/>
-        </w:rPr>
-        <w:t xml:space="preserve"> </w:t>
-      </w:r>
-      <w:r>
-        <w:rPr>
-          <w:lang w:val="sr-Latn-RS"/>
-        </w:rPr>
-        <w:t>web aplikacija sa pratećom bazom podataka. U bazi će se čuvati lični podaci korisnika i podaci</w:t>
-      </w:r>
-      <w:r>
-        <w:rPr>
-          <w:lang w:val="sr-Latn-RS"/>
-        </w:rPr>
-        <w:t xml:space="preserve"> različitim proizvodima.</w:t>
-      </w:r>
-    </w:p>
-    <w:p>
-      <w:pPr>
-        <w:rPr>
-          <w:lang w:val="sr-Latn-RS"/>
-        </w:rPr>
-      </w:pPr>
-      <w:r>
-        <w:rPr>
-          <w:lang w:val="sr-Latn-RS"/>
-        </w:rPr>
-        <w:t>Aplikacija je prvenstveno namenjena korisnicima koji već imaju određeno znanje i</w:t>
-      </w:r>
-      <w:r>
-        <w:rPr>
-          <w:lang w:val="sr-Latn-RS"/>
-        </w:rPr>
-        <w:t xml:space="preserve"> </w:t>
-      </w:r>
-      <w:r>
-        <w:rPr>
-          <w:lang w:val="sr-Latn-RS"/>
-        </w:rPr>
-        <w:t xml:space="preserve">iskustvo u radu sa </w:t>
-      </w:r>
-      <w:r>
-        <w:rPr>
-          <w:lang w:val="sr-Latn-RS"/>
-        </w:rPr>
-        <w:t>računarskim komponentama</w:t>
+        <w:t>EzDeals je osmišljena kao softversko rešenje koje treba biti napravljeno kao web aplikacija sa pratećom bazom podataka. U bazi će se čuvati lični podaci korisnika i podaci različitim proizvodima.</w:t>
+      </w:r>
+    </w:p>
+    <w:p>
+      <w:pPr>
+        <w:rPr>
+          <w:lang w:val="sr-Latn-RS"/>
+        </w:rPr>
+      </w:pPr>
+      <w:r>
+        <w:rPr>
+          <w:lang w:val="sr-Latn-RS"/>
+        </w:rPr>
+        <w:t>Aplikacija je prvenstveno namenjena korisnicima koji već imaju određeno znanje i iskustvo u radu sa računarskim komponentama</w:t>
       </w:r>
       <w:r>
         <w:rPr>
@@ -1471,19 +1363,7 @@
         <w:rPr>
           <w:lang w:val="sr-Latn-RS"/>
         </w:rPr>
-        <w:t xml:space="preserve">U okviru sistema potrebno je imati </w:t>
-      </w:r>
-      <w:r>
-        <w:rPr>
-          <w:lang w:val="sr-Latn-RS"/>
-        </w:rPr>
-        <w:t>tri</w:t>
-      </w:r>
-      <w:r>
-        <w:rPr>
-          <w:lang w:val="sr-Latn-RS"/>
-        </w:rPr>
-        <w:t xml:space="preserve"> vrste korisnika:</w:t>
+        <w:t>U okviru sistema potrebno je imati tri vrste korisnika:</w:t>
       </w:r>
     </w:p>
     <w:p>
@@ -1513,27 +1393,13 @@
           <w:bCs/>
           <w:lang w:val="sr-Latn-RS"/>
         </w:rPr>
-        <w:t>korisnici-</w:t>
-      </w:r>
-      <w:r>
-        <w:rPr>
-          <w:b/>
-          <w:bCs/>
-          <w:lang w:val="sr-Latn-RS"/>
-        </w:rPr>
-        <w:t xml:space="preserve"> </w:t>
-      </w:r>
-      <w:r>
-        <w:rPr>
-          <w:lang w:val="sr-Latn-RS"/>
-        </w:rPr>
-        <w:t>ovo su korisnici kojima je aplikacija potrebna da bi</w:t>
-      </w:r>
-      <w:r>
-        <w:rPr>
-          <w:lang w:val="sr-Latn-RS"/>
-        </w:rPr>
-        <w:t xml:space="preserve"> pronasli najbolje cene za tražene proizvode</w:t>
+        <w:t xml:space="preserve">korisnici- </w:t>
+      </w:r>
+      <w:r>
+        <w:rPr>
+          <w:lang w:val="sr-Latn-RS"/>
+        </w:rPr>
+        <w:t>ovo su korisnici kojima je aplikacija potrebna da bi pronasli najbolje cene za tražene proizvode</w:t>
       </w:r>
     </w:p>
     <w:p>
@@ -1555,7 +1421,7 @@
           <w:bCs/>
           <w:lang w:val="sr-Latn-RS"/>
         </w:rPr>
-        <w:t>R</w:t>
+        <w:t xml:space="preserve">Registrovani </w:t>
       </w:r>
       <w:r>
         <w:rPr>
@@ -1563,23 +1429,7 @@
           <w:bCs/>
           <w:lang w:val="sr-Latn-RS"/>
         </w:rPr>
-        <w:t xml:space="preserve">egistrovani </w:t>
-      </w:r>
-      <w:r>
-        <w:rPr>
-          <w:b/>
-          <w:bCs/>
-          <w:lang w:val="sr-Latn-RS"/>
-        </w:rPr>
-        <w:t>korisnici</w:t>
-      </w:r>
-      <w:r>
-        <w:rPr>
-          <w:b/>
-          <w:bCs/>
-          <w:lang w:val="sr-Latn-RS"/>
-        </w:rPr>
-        <w:t>-</w:t>
+        <w:t>korisnici-</w:t>
       </w:r>
       <w:r>
         <w:rPr>
@@ -1615,15 +1465,7 @@
           <w:bCs/>
           <w:lang w:val="sr-Latn-RS"/>
         </w:rPr>
-        <w:t>Admini</w:t>
-      </w:r>
-      <w:r>
-        <w:rPr>
-          <w:b/>
-          <w:bCs/>
-          <w:lang w:val="sr-Latn-RS"/>
-        </w:rPr>
-        <w:t>-</w:t>
+        <w:t>Admini-</w:t>
       </w:r>
       <w:r>
         <w:rPr>
@@ -1675,13 +1517,7 @@
         <w:rPr>
           <w:lang w:val="sr-Latn-RS"/>
         </w:rPr>
-        <w:t>Obavezne funkcionalnosti</w:t>
-      </w:r>
-      <w:r>
-        <w:rPr>
-          <w:lang w:val="sr-Latn-RS"/>
-        </w:rPr>
-        <w:t xml:space="preserve"> </w:t>
+        <w:t xml:space="preserve">Obavezne funkcionalnosti </w:t>
       </w:r>
     </w:p>
     <w:p>
@@ -1949,83 +1785,20 @@
         <w:rPr>
           <w:lang w:val="sr-Latn-RS"/>
         </w:rPr>
-        <w:t>EzDeals</w:t>
-      </w:r>
-      <w:r>
-        <w:rPr>
-          <w:lang w:val="sr-Latn-RS"/>
-        </w:rPr>
-        <w:t xml:space="preserve"> je web aplikacija kojoj se svakog dana može pristupiti od strane više</w:t>
-      </w:r>
-      <w:r>
-        <w:rPr>
-          <w:lang w:val="sr-Latn-RS"/>
-        </w:rPr>
-        <w:t xml:space="preserve"> </w:t>
-      </w:r>
-      <w:r>
-        <w:rPr>
-          <w:lang w:val="sr-Latn-RS"/>
-        </w:rPr>
-        <w:t>različitih korisnika</w:t>
-      </w:r>
-      <w:r>
-        <w:rPr>
-          <w:lang w:val="sr-Latn-RS"/>
-        </w:rPr>
-        <w:t>, koji očekuju da informacije prikazane od strana aplikacije budu ažurne.</w:t>
-      </w:r>
-    </w:p>
-    <w:p>
-      <w:pPr>
-        <w:rPr>
-          <w:lang w:val="sr-Latn-RS"/>
-        </w:rPr>
-      </w:pPr>
-      <w:r>
-        <w:rPr>
-          <w:lang w:val="sr-Latn-RS"/>
-        </w:rPr>
-        <w:t>Korisnik ne mora da poseduje registrovani nalog da bi mogao da koristi aplikaciju.</w:t>
-      </w:r>
-      <w:r>
-        <w:t xml:space="preserve"> </w:t>
-      </w:r>
-      <w:r>
-        <w:rPr>
-          <w:lang w:val="sr-Latn-RS"/>
-        </w:rPr>
-        <w:t>Prilikom registracije korisnik unosi svoje podatke I validnu E-mail adresu na kojoj će primiti</w:t>
-      </w:r>
-      <w:r>
-        <w:rPr>
-          <w:lang w:val="sr-Latn-RS"/>
-        </w:rPr>
-        <w:t xml:space="preserve"> </w:t>
-      </w:r>
-      <w:r>
-        <w:rPr>
-          <w:lang w:val="sr-Latn-RS"/>
-        </w:rPr>
-        <w:t>mail u kome se nalazi link za potvrdu naloga. Nalog neće biti validan sve dok korisnik isti ne</w:t>
-      </w:r>
-      <w:r>
-        <w:rPr>
-          <w:lang w:val="sr-Latn-RS"/>
-        </w:rPr>
-        <w:t xml:space="preserve"> </w:t>
-      </w:r>
-      <w:r>
-        <w:rPr>
-          <w:lang w:val="sr-Latn-RS"/>
-        </w:rPr>
-        <w:t xml:space="preserve">potvrdi pomoću mail-a. Registrovani korisnici imaju dodatnu </w:t>
-      </w:r>
-      <w:r>
-        <w:rPr>
-          <w:lang w:val="sr-Latn-RS"/>
-        </w:rPr>
-        <w:t>da ostavljaju komentare i ocenjuju iste.</w:t>
+        <w:t>EzDeals je web aplikacija kojoj se svakog dana može pristupiti od strane više različitih korisnika, koji očekuju da informacije prikazane od strana aplikacije budu ažurne.</w:t>
+      </w:r>
+    </w:p>
+    <w:p>
+      <w:pPr>
+        <w:rPr>
+          <w:lang w:val="sr-Latn-RS"/>
+        </w:rPr>
+      </w:pPr>
+      <w:r>
+        <w:rPr>
+          <w:lang w:val="sr-Latn-RS"/>
+        </w:rPr>
+        <w:t>Korisnik ne mora da poseduje registrovani nalog da bi mogao da koristi aplikaciju. Prilikom registracije korisnik unosi svoje podatke I validnu E-mail adresu na kojoj će primiti mail u kome se nalazi link za potvrdu naloga. Nalog neće biti validan sve dok korisnik isti ne potvrdi pomoću mail-a. Registrovani korisnici imaju dodatnu da ostavljaju komentare i ocenjuju iste.</w:t>
       </w:r>
     </w:p>
     <w:p>
@@ -2095,13 +1868,7 @@
         <w:rPr>
           <w:lang w:val="sr-Latn-RS"/>
         </w:rPr>
-        <w:t>Server za opsluživanje klijentskih računara je razvijen na</w:t>
-      </w:r>
-      <w:r>
-        <w:rPr>
-          <w:lang w:val="sr-Latn-RS"/>
-        </w:rPr>
-        <w:t xml:space="preserve"> Node js-u</w:t>
+        <w:t>Server za opsluživanje klijentskih računara je razvijen na Node js-u</w:t>
       </w:r>
     </w:p>
     <w:p>
@@ -2119,13 +1886,7 @@
         <w:rPr>
           <w:lang w:val="sr-Latn-RS"/>
         </w:rPr>
-        <w:t xml:space="preserve">Za bazu podataka je korišćen </w:t>
-      </w:r>
-      <w:r>
-        <w:rPr>
-          <w:lang w:val="sr-Latn-RS"/>
-        </w:rPr>
-        <w:t>MongoDB</w:t>
+        <w:t>Za bazu podataka je korišćen MongoDB</w:t>
       </w:r>
     </w:p>
     <w:p>
@@ -2143,19 +1904,7 @@
         <w:rPr>
           <w:lang w:val="sr-Latn-RS"/>
         </w:rPr>
-        <w:t xml:space="preserve">Mikroservis za </w:t>
-      </w:r>
-      <w:r>
-        <w:rPr>
-          <w:lang w:val="sr-Latn-RS"/>
-        </w:rPr>
-        <w:t>scrape-ovanje web-a</w:t>
-      </w:r>
-      <w:r>
-        <w:rPr>
-          <w:lang w:val="sr-Latn-RS"/>
-        </w:rPr>
-        <w:t xml:space="preserve"> je razvijen pomoću Python-a</w:t>
+        <w:t>Mikroservis za scrape-ovanje web-a je razvijen pomoću Python-a</w:t>
       </w:r>
     </w:p>
     <w:p>
@@ -2285,115 +2034,7 @@
         <w:rPr>
           <w:lang w:val="sr-Latn-RS"/>
         </w:rPr>
-        <w:t>Aplikacija „</w:t>
-      </w:r>
-      <w:r>
-        <w:rPr>
-          <w:lang w:val="sr-Latn-RS"/>
-        </w:rPr>
-        <w:t>EzDeals</w:t>
-      </w:r>
-      <w:r>
-        <w:rPr>
-          <w:lang w:val="sr-Latn-RS"/>
-        </w:rPr>
-        <w:t>“ će se sastojati iz tri samostalne celine: klijentski deo, serverski deo i</w:t>
-      </w:r>
-      <w:r>
-        <w:rPr>
-          <w:lang w:val="sr-Latn-RS"/>
-        </w:rPr>
-        <w:t xml:space="preserve"> </w:t>
-      </w:r>
-      <w:r>
-        <w:rPr>
-          <w:lang w:val="sr-Latn-RS"/>
-        </w:rPr>
-        <w:t xml:space="preserve">mikroservis za </w:t>
-      </w:r>
-      <w:r>
-        <w:rPr>
-          <w:lang w:val="sr-Latn-RS"/>
-        </w:rPr>
-        <w:t>web scrapeing</w:t>
-      </w:r>
-      <w:r>
-        <w:rPr>
-          <w:lang w:val="sr-Latn-RS"/>
-        </w:rPr>
-        <w:t>, kao i baze podataka kojoj će</w:t>
-      </w:r>
-      <w:r>
-        <w:rPr>
-          <w:lang w:val="sr-Latn-RS"/>
-        </w:rPr>
-        <w:t xml:space="preserve"> </w:t>
-      </w:r>
-      <w:r>
-        <w:rPr>
-          <w:lang w:val="sr-Latn-RS"/>
-        </w:rPr>
-        <w:t>pristupati</w:t>
-      </w:r>
-      <w:r>
-        <w:rPr>
-          <w:lang w:val="sr-Latn-RS"/>
-        </w:rPr>
-        <w:t xml:space="preserve"> i</w:t>
-      </w:r>
-      <w:r>
-        <w:rPr>
-          <w:lang w:val="sr-Latn-RS"/>
-        </w:rPr>
-        <w:t xml:space="preserve"> serverski deo</w:t>
-      </w:r>
-      <w:r>
-        <w:rPr>
-          <w:lang w:val="sr-Latn-RS"/>
-        </w:rPr>
-        <w:t xml:space="preserve"> i mikroservis</w:t>
-      </w:r>
-      <w:r>
-        <w:rPr>
-          <w:lang w:val="sr-Latn-RS"/>
-        </w:rPr>
-        <w:t>.</w:t>
-      </w:r>
-      <w:r>
-        <w:rPr>
-          <w:lang w:val="sr-Latn-RS"/>
-        </w:rPr>
-        <w:t xml:space="preserve"> </w:t>
-      </w:r>
-      <w:r>
-        <w:rPr>
-          <w:lang w:val="sr-Latn-RS"/>
-        </w:rPr>
-        <w:t>Sve tri celine će biti na istom serveru radi praktičnosti, ali komunikacija između njih će se</w:t>
-      </w:r>
-      <w:r>
-        <w:rPr>
-          <w:lang w:val="sr-Latn-RS"/>
-        </w:rPr>
-        <w:t xml:space="preserve"> </w:t>
-      </w:r>
-      <w:r>
-        <w:rPr>
-          <w:lang w:val="sr-Latn-RS"/>
-        </w:rPr>
-        <w:t>odvijati putem interneta koristeći HTTP i WebSocket protokola tako da se mogu postaviti na</w:t>
-      </w:r>
-      <w:r>
-        <w:rPr>
-          <w:lang w:val="sr-Latn-RS"/>
-        </w:rPr>
-        <w:t xml:space="preserve"> </w:t>
-      </w:r>
-      <w:r>
-        <w:rPr>
-          <w:lang w:val="sr-Latn-RS"/>
-        </w:rPr>
-        <w:t>različite servere uz minimalne ispravke kofiguracionih fajlova.</w:t>
+        <w:t>Aplikacija „EzDeals“ će se sastojati iz tri samostalne celine: klijentski deo, serverski deo i mikroservis za web scrapeing, kao i baze podataka kojoj će pristupati i serverski deo i mikroservis. Sve tri celine će biti na istom serveru radi praktičnosti, ali komunikacija između njih će se odvijati putem interneta koristeći HTTP i WebSocket protokola tako da se mogu postaviti na različite servere uz minimalne ispravke kofiguracionih fajlova.</w:t>
       </w:r>
     </w:p>
     <w:p>
@@ -2425,60 +2066,7 @@
           <w:lang w:val="sr-Latn-RS"/>
         </w:rPr>
         <w:tab/>
-      </w:r>
-      <w:r>
-        <w:rPr>
-          <w:lang w:val="sr-Latn-RS"/>
-        </w:rPr>
-        <w:t>Mikroservis arhitektura je neophodna zbog prirode</w:t>
-      </w:r>
-      <w:r>
-        <w:rPr>
-          <w:lang w:val="sr-Latn-RS"/>
-        </w:rPr>
-        <w:t xml:space="preserve"> rada web scrapeing-a</w:t>
-      </w:r>
-      <w:r>
-        <w:rPr>
-          <w:lang w:val="sr-Latn-RS"/>
-        </w:rPr>
-        <w:t xml:space="preserve">. </w:t>
-      </w:r>
-      <w:r>
-        <w:rPr>
-          <w:lang w:val="sr-Latn-RS"/>
-        </w:rPr>
-        <w:t>Taj</w:t>
-      </w:r>
-      <w:r>
-        <w:rPr>
-          <w:lang w:val="sr-Latn-RS"/>
-        </w:rPr>
-        <w:t xml:space="preserve"> </w:t>
-      </w:r>
-      <w:r>
-        <w:rPr>
-          <w:lang w:val="sr-Latn-RS"/>
-        </w:rPr>
-        <w:t>proces</w:t>
-      </w:r>
-      <w:r>
-        <w:rPr>
-          <w:lang w:val="sr-Latn-RS"/>
-        </w:rPr>
-        <w:t xml:space="preserve"> mo</w:t>
-      </w:r>
-      <w:r>
-        <w:rPr>
-          <w:lang w:val="sr-Latn-RS"/>
-        </w:rPr>
-        <w:t>že</w:t>
-      </w:r>
-      <w:r>
-        <w:rPr>
-          <w:lang w:val="sr-Latn-RS"/>
-        </w:rPr>
-        <w:t xml:space="preserve"> biti obim</w:t>
+        <w:t>Mikroservis arhitektura je neophodna zbog prirode rada web scrapeing-a. Taj proces može biti obim</w:t>
       </w:r>
       <w:r>
         <w:rPr>
@@ -2582,6 +2170,7 @@
       </w:pPr>
       <w:r>
         <w:rPr>
+          <w:noProof/>
           <w:lang w:val="sr-Latn-RS"/>
         </w:rPr>
         <w:drawing>
@@ -2642,36 +2231,7 @@
           <w:lang w:val="sr-Latn-RS"/>
         </w:rPr>
         <w:tab/>
-      </w:r>
-      <w:r>
-        <w:rPr>
-          <w:lang w:val="sr-Latn-RS"/>
-        </w:rPr>
-        <w:t>Na slici je prikazan fizički prikaz sistema aplikacije. Za korišćenje aplikacije je neophodan</w:t>
-      </w:r>
-      <w:r>
-        <w:rPr>
-          <w:lang w:val="sr-Latn-RS"/>
-        </w:rPr>
-        <w:t xml:space="preserve"> </w:t>
-      </w:r>
-      <w:r>
-        <w:rPr>
-          <w:lang w:val="sr-Latn-RS"/>
-        </w:rPr>
-        <w:t>jedan server sa Ubuntu operativnim sistemom, uređaj na kome korisnik može pristupiti</w:t>
-      </w:r>
-      <w:r>
-        <w:rPr>
-          <w:lang w:val="sr-Latn-RS"/>
-        </w:rPr>
-        <w:t xml:space="preserve"> </w:t>
-      </w:r>
-      <w:r>
-        <w:rPr>
-          <w:lang w:val="sr-Latn-RS"/>
-        </w:rPr>
-        <w:t>aplikaciji putem internet pretraživača ( računar, mobilni telefon, tablet ).</w:t>
+        <w:t>Na slici je prikazan fizički prikaz sistema aplikacije. Za korišćenje aplikacije je neophodan jedan server sa Ubuntu operativnim sistemom, uređaj na kome korisnik može pristupiti aplikaciji putem internet pretraživača ( računar, mobilni telefon, tablet ).</w:t>
       </w:r>
     </w:p>
     <w:p>
@@ -2687,25 +2247,7 @@
         <w:rPr>
           <w:lang w:val="sr-Latn-RS"/>
         </w:rPr>
-        <w:t>Klijentski deo se izvršava u internet pretraživaču korisnika aplikacije i preko njega</w:t>
-      </w:r>
-      <w:r>
-        <w:rPr>
-          <w:lang w:val="sr-Latn-RS"/>
-        </w:rPr>
-        <w:t xml:space="preserve"> </w:t>
-      </w:r>
-      <w:r>
-        <w:rPr>
-          <w:lang w:val="sr-Latn-RS"/>
-        </w:rPr>
-        <w:t>korisnik unosi svoje podatke pri registraciji, prijav</w:t>
-      </w:r>
-      <w:r>
-        <w:rPr>
-          <w:lang w:val="sr-Latn-RS"/>
-        </w:rPr>
-        <w:t xml:space="preserve"> i pretrazi.</w:t>
+        <w:t>Klijentski deo se izvršava u internet pretraživaču korisnika aplikacije i preko njega korisnik unosi svoje podatke pri registraciji, prijav i pretrazi.</w:t>
       </w:r>
     </w:p>
     <w:p>
@@ -2721,37 +2263,7 @@
         <w:rPr>
           <w:lang w:val="sr-Latn-RS"/>
         </w:rPr>
-        <w:t xml:space="preserve">Serverski deo odgovara na zahteve klijentskog dela (registracija, prijava, </w:t>
-      </w:r>
-      <w:r>
-        <w:rPr>
-          <w:lang w:val="sr-Latn-RS"/>
-        </w:rPr>
-        <w:t>pretraga</w:t>
-      </w:r>
-      <w:r>
-        <w:rPr>
-          <w:lang w:val="sr-Latn-RS"/>
-        </w:rPr>
-        <w:t>). U</w:t>
-      </w:r>
-      <w:r>
-        <w:rPr>
-          <w:lang w:val="sr-Latn-RS"/>
-        </w:rPr>
-        <w:t xml:space="preserve"> </w:t>
-      </w:r>
-      <w:r>
-        <w:rPr>
-          <w:lang w:val="sr-Latn-RS"/>
-        </w:rPr>
-        <w:t>zavisnosti od prirode zahteva vrši upite nad bazom</w:t>
-      </w:r>
-      <w:r>
-        <w:rPr>
-          <w:lang w:val="sr-Latn-RS"/>
-        </w:rPr>
-        <w:t xml:space="preserve">. Web scraper </w:t>
+        <w:t xml:space="preserve">Serverski deo odgovara na zahteve klijentskog dela (registracija, prijava, pretraga). U zavisnosti od prirode zahteva vrši upite nad bazom. Web scraper </w:t>
       </w:r>
       <w:r>
         <w:rPr>
@@ -2791,18 +2303,824 @@
     </w:p>
     <w:p>
       <w:pPr>
+        <w:pStyle w:val="Heading2"/>
+        <w:rPr>
+          <w:lang w:val="sr-Latn-RS"/>
+        </w:rPr>
+      </w:pPr>
+      <w:r>
+        <w:rPr>
+          <w:lang w:val="sr-Latn-RS"/>
+        </w:rPr>
+        <w:t>Dizajn baze podataka</w:t>
+      </w:r>
+    </w:p>
+    <w:p>
+      <w:pPr>
+        <w:rPr>
+          <w:lang w:val="sr-Latn-RS"/>
+        </w:rPr>
+      </w:pPr>
+      <w:r>
+        <w:rPr>
+          <w:lang w:val="sr-Latn-RS"/>
+        </w:rPr>
+        <w:t xml:space="preserve">Struktura aplikacije </w:t>
+      </w:r>
+      <w:r>
+        <w:rPr>
+          <w:lang w:val="sr-Latn-RS"/>
+        </w:rPr>
+        <w:t>EzDeals</w:t>
+      </w:r>
+      <w:r>
+        <w:rPr>
+          <w:lang w:val="sr-Latn-RS"/>
+        </w:rPr>
+        <w:t xml:space="preserve"> je takva da je za njeno korišćenje neophodna baza podataka kako bi se skladištili korisnikovi podaci i podaci o proizvodima.</w:t>
+      </w:r>
+    </w:p>
+    <w:p>
+      <w:pPr>
+        <w:rPr>
+          <w:lang w:val="sr-Latn-RS"/>
+        </w:rPr>
+      </w:pPr>
+      <w:r>
+        <w:rPr>
+          <w:lang w:val="sr-Latn-RS"/>
+        </w:rPr>
+        <w:t xml:space="preserve">Aplikacija EzDeals koristi MongoDB bazu podataka, a </w:t>
+      </w:r>
+      <w:r>
+        <w:rPr>
+          <w:lang w:val="sr-Latn-RS"/>
+        </w:rPr>
+        <w:t xml:space="preserve">cela struktura se moze videtu u ERRdiagram.jpeg fajlu </w:t>
+      </w:r>
+      <w:r>
+        <w:rPr>
+          <w:lang w:val="sr-Latn-RS"/>
+        </w:rPr>
+        <w:t>.</w:t>
+      </w:r>
+    </w:p>
+    <w:p>
+      <w:pPr>
+        <w:rPr>
+          <w:lang w:val="sr-Latn-RS"/>
+        </w:rPr>
+      </w:pPr>
+    </w:p>
+    <w:p>
+      <w:pPr>
+        <w:pStyle w:val="Heading2"/>
+        <w:rPr>
+          <w:lang w:val="sr-Latn-RS"/>
+        </w:rPr>
+      </w:pPr>
+      <w:r>
+        <w:rPr>
+          <w:lang w:val="sr-Latn-RS"/>
+        </w:rPr>
+        <w:t>Dijagrami slučajeva korišćenja</w:t>
+      </w:r>
+    </w:p>
+    <w:p>
+      <w:pPr>
+        <w:pStyle w:val="Heading3"/>
+        <w:rPr>
+          <w:lang w:val="sr-Latn-RS"/>
+        </w:rPr>
+      </w:pPr>
+      <w:r>
+        <w:rPr>
+          <w:lang w:val="sr-Latn-RS"/>
+        </w:rPr>
+        <w:t>Slučajevi korišćenja korisnika koji nisu prijavljeni</w:t>
+      </w:r>
+    </w:p>
+    <w:p>
+      <w:pPr>
+        <w:rPr>
+          <w:lang w:val="sr-Latn-RS"/>
+        </w:rPr>
+      </w:pPr>
+    </w:p>
+    <w:p>
+      <w:pPr>
+        <w:keepNext/>
+        <w:rPr>
+          <w:lang w:val="sr-Latn-RS"/>
+        </w:rPr>
+      </w:pPr>
+      <w:r>
+        <w:rPr>
+          <w:noProof/>
+          <w:lang w:val="sr-Latn-RS"/>
+        </w:rPr>
+        <w:drawing>
+          <wp:inline distT="0" distB="0" distL="0" distR="0" wp14:anchorId="0EBC88D0" wp14:editId="53DBDEF7">
+            <wp:extent cx="6181090" cy="716915"/>
+            <wp:effectExtent l="0" t="0" r="0" b="6985"/>
+            <wp:docPr id="2101011874" name="Picture 1"/>
+            <wp:cNvGraphicFramePr>
+              <a:graphicFrameLocks xmlns:a="http://schemas.openxmlformats.org/drawingml/2006/main" noChangeAspect="1"/>
+            </wp:cNvGraphicFramePr>
+            <a:graphic xmlns:a="http://schemas.openxmlformats.org/drawingml/2006/main">
+              <a:graphicData uri="http://schemas.openxmlformats.org/drawingml/2006/picture">
+                <pic:pic xmlns:pic="http://schemas.openxmlformats.org/drawingml/2006/picture">
+                  <pic:nvPicPr>
+                    <pic:cNvPr id="0" name="Picture 1"/>
+                    <pic:cNvPicPr>
+                      <a:picLocks noChangeAspect="1" noChangeArrowheads="1"/>
+                    </pic:cNvPicPr>
+                  </pic:nvPicPr>
+                  <pic:blipFill>
+                    <a:blip r:embed="rId10">
+                      <a:extLst>
+                        <a:ext uri="{28A0092B-C50C-407E-A947-70E740481C1C}">
+                          <a14:useLocalDpi xmlns:a14="http://schemas.microsoft.com/office/drawing/2010/main" val="0"/>
+                        </a:ext>
+                      </a:extLst>
+                    </a:blip>
+                    <a:srcRect/>
+                    <a:stretch>
+                      <a:fillRect/>
+                    </a:stretch>
+                  </pic:blipFill>
+                  <pic:spPr bwMode="auto">
+                    <a:xfrm>
+                      <a:off x="0" y="0"/>
+                      <a:ext cx="6181090" cy="716915"/>
+                    </a:xfrm>
+                    <a:prstGeom prst="rect">
+                      <a:avLst/>
+                    </a:prstGeom>
+                    <a:noFill/>
+                    <a:ln>
+                      <a:noFill/>
+                    </a:ln>
+                  </pic:spPr>
+                </pic:pic>
+              </a:graphicData>
+            </a:graphic>
+          </wp:inline>
+        </w:drawing>
+      </w:r>
+    </w:p>
+    <w:p>
+      <w:pPr>
+        <w:pStyle w:val="Caption"/>
+        <w:jc w:val="center"/>
+        <w:rPr>
+          <w:lang w:val="sr-Latn-RS"/>
+        </w:rPr>
+      </w:pPr>
+      <w:r>
+        <w:rPr>
+          <w:lang w:val="sr-Latn-RS"/>
+        </w:rPr>
+        <w:t xml:space="preserve">Slika </w:t>
+      </w:r>
+      <w:r>
+        <w:rPr>
+          <w:lang w:val="sr-Latn-RS"/>
+        </w:rPr>
+        <w:fldChar w:fldCharType="begin"/>
+      </w:r>
+      <w:r>
+        <w:rPr>
+          <w:lang w:val="sr-Latn-RS"/>
+        </w:rPr>
+        <w:instrText xml:space="preserve"> SEQ Slika \* ARABIC </w:instrText>
+      </w:r>
+      <w:r>
+        <w:rPr>
+          <w:lang w:val="sr-Latn-RS"/>
+        </w:rPr>
+        <w:fldChar w:fldCharType="separate"/>
+      </w:r>
+      <w:r>
+        <w:rPr>
+          <w:noProof/>
+          <w:lang w:val="sr-Latn-RS"/>
+        </w:rPr>
+        <w:t>1</w:t>
+      </w:r>
+      <w:r>
+        <w:rPr>
+          <w:noProof/>
+          <w:lang w:val="sr-Latn-RS"/>
+        </w:rPr>
+        <w:fldChar w:fldCharType="end"/>
+      </w:r>
+      <w:r>
+        <w:rPr>
+          <w:lang w:val="sr-Latn-RS"/>
+        </w:rPr>
+        <w:t>:Dijagram aktivnosti prijave korisnika</w:t>
+      </w:r>
+    </w:p>
+    <w:p>
+      <w:pPr>
+        <w:rPr>
+          <w:lang w:val="sr-Latn-RS"/>
+        </w:rPr>
+      </w:pPr>
+    </w:p>
+    <w:p>
+      <w:pPr>
+        <w:rPr>
+          <w:lang w:val="sr-Latn-RS"/>
+        </w:rPr>
+      </w:pPr>
+    </w:p>
+    <w:p>
+      <w:pPr>
+        <w:keepNext/>
+        <w:rPr>
+          <w:lang w:val="sr-Latn-RS"/>
+        </w:rPr>
+      </w:pPr>
+      <w:r>
+        <w:rPr>
+          <w:noProof/>
+          <w:lang w:val="sr-Latn-RS"/>
+        </w:rPr>
+        <w:drawing>
+          <wp:inline distT="0" distB="0" distL="0" distR="0" wp14:anchorId="11F6201F" wp14:editId="1BF3100F">
+            <wp:extent cx="6188710" cy="2720975"/>
+            <wp:effectExtent l="0" t="0" r="2540" b="3175"/>
+            <wp:docPr id="1864245102" name="Picture 1"/>
+            <wp:cNvGraphicFramePr>
+              <a:graphicFrameLocks xmlns:a="http://schemas.openxmlformats.org/drawingml/2006/main" noChangeAspect="1"/>
+            </wp:cNvGraphicFramePr>
+            <a:graphic xmlns:a="http://schemas.openxmlformats.org/drawingml/2006/main">
+              <a:graphicData uri="http://schemas.openxmlformats.org/drawingml/2006/picture">
+                <pic:pic xmlns:pic="http://schemas.openxmlformats.org/drawingml/2006/picture">
+                  <pic:nvPicPr>
+                    <pic:cNvPr id="0" name="Picture 1"/>
+                    <pic:cNvPicPr>
+                      <a:picLocks noChangeAspect="1" noChangeArrowheads="1"/>
+                    </pic:cNvPicPr>
+                  </pic:nvPicPr>
+                  <pic:blipFill>
+                    <a:blip r:embed="rId11">
+                      <a:extLst>
+                        <a:ext uri="{28A0092B-C50C-407E-A947-70E740481C1C}">
+                          <a14:useLocalDpi xmlns:a14="http://schemas.microsoft.com/office/drawing/2010/main" val="0"/>
+                        </a:ext>
+                      </a:extLst>
+                    </a:blip>
+                    <a:srcRect/>
+                    <a:stretch>
+                      <a:fillRect/>
+                    </a:stretch>
+                  </pic:blipFill>
+                  <pic:spPr bwMode="auto">
+                    <a:xfrm>
+                      <a:off x="0" y="0"/>
+                      <a:ext cx="6188710" cy="2720975"/>
+                    </a:xfrm>
+                    <a:prstGeom prst="rect">
+                      <a:avLst/>
+                    </a:prstGeom>
+                    <a:noFill/>
+                    <a:ln>
+                      <a:noFill/>
+                    </a:ln>
+                  </pic:spPr>
+                </pic:pic>
+              </a:graphicData>
+            </a:graphic>
+          </wp:inline>
+        </w:drawing>
+      </w:r>
+    </w:p>
+    <w:p>
+      <w:pPr>
+        <w:pStyle w:val="Caption"/>
+        <w:jc w:val="center"/>
+        <w:rPr>
+          <w:lang w:val="sr-Latn-RS"/>
+        </w:rPr>
+      </w:pPr>
+      <w:r>
+        <w:rPr>
+          <w:lang w:val="sr-Latn-RS"/>
+        </w:rPr>
+        <w:t xml:space="preserve">Slika </w:t>
+      </w:r>
+      <w:r>
+        <w:rPr>
+          <w:lang w:val="sr-Latn-RS"/>
+        </w:rPr>
+        <w:fldChar w:fldCharType="begin"/>
+      </w:r>
+      <w:r>
+        <w:rPr>
+          <w:lang w:val="sr-Latn-RS"/>
+        </w:rPr>
+        <w:instrText xml:space="preserve"> SEQ Slika \* ARABIC </w:instrText>
+      </w:r>
+      <w:r>
+        <w:rPr>
+          <w:lang w:val="sr-Latn-RS"/>
+        </w:rPr>
+        <w:fldChar w:fldCharType="separate"/>
+      </w:r>
+      <w:r>
+        <w:rPr>
+          <w:noProof/>
+          <w:lang w:val="sr-Latn-RS"/>
+        </w:rPr>
+        <w:t>2</w:t>
+      </w:r>
+      <w:r>
+        <w:rPr>
+          <w:lang w:val="sr-Latn-RS"/>
+        </w:rPr>
+        <w:fldChar w:fldCharType="end"/>
+      </w:r>
+      <w:r>
+        <w:rPr>
+          <w:lang w:val="sr-Latn-RS"/>
+        </w:rPr>
+        <w:t>:Dijagram aktivnosti registracije korisnika</w:t>
+      </w:r>
+    </w:p>
+    <w:p>
+      <w:pPr>
+        <w:rPr>
+          <w:i/>
+          <w:iCs/>
+          <w:color w:val="44546A" w:themeColor="text2"/>
+          <w:sz w:val="18"/>
+          <w:szCs w:val="18"/>
+          <w:lang w:val="sr-Latn-RS"/>
+        </w:rPr>
+      </w:pPr>
+    </w:p>
+    <w:p>
+      <w:pPr>
         <w:tabs>
-          <w:tab w:val="left" w:pos="1335"/>
+          <w:tab w:val="left" w:pos="5795"/>
         </w:tabs>
         <w:rPr>
           <w:lang w:val="sr-Latn-RS"/>
         </w:rPr>
       </w:pPr>
+      <w:r>
+        <w:rPr>
+          <w:lang w:val="sr-Latn-RS"/>
+        </w:rPr>
+        <w:tab/>
+      </w:r>
+      <w:r>
+        <w:rPr>
+          <w:lang w:val="sr-Latn-RS"/>
+        </w:rPr>
+        <w:tab/>
+      </w:r>
+    </w:p>
+    <w:p>
+      <w:pPr>
+        <w:keepNext/>
+        <w:tabs>
+          <w:tab w:val="left" w:pos="5795"/>
+        </w:tabs>
+        <w:rPr>
+          <w:lang w:val="sr-Latn-RS"/>
+        </w:rPr>
+      </w:pPr>
+      <w:r>
+        <w:rPr>
+          <w:noProof/>
+          <w:lang w:val="sr-Latn-RS"/>
+        </w:rPr>
+        <w:lastRenderedPageBreak/>
+        <w:drawing>
+          <wp:inline distT="0" distB="0" distL="0" distR="0" wp14:anchorId="0B70426E" wp14:editId="23B5837B">
+            <wp:extent cx="6188710" cy="1016635"/>
+            <wp:effectExtent l="0" t="0" r="2540" b="0"/>
+            <wp:docPr id="1249336862" name="Picture 2"/>
+            <wp:cNvGraphicFramePr>
+              <a:graphicFrameLocks xmlns:a="http://schemas.openxmlformats.org/drawingml/2006/main" noChangeAspect="1"/>
+            </wp:cNvGraphicFramePr>
+            <a:graphic xmlns:a="http://schemas.openxmlformats.org/drawingml/2006/main">
+              <a:graphicData uri="http://schemas.openxmlformats.org/drawingml/2006/picture">
+                <pic:pic xmlns:pic="http://schemas.openxmlformats.org/drawingml/2006/picture">
+                  <pic:nvPicPr>
+                    <pic:cNvPr id="0" name="Picture 2"/>
+                    <pic:cNvPicPr>
+                      <a:picLocks noChangeAspect="1" noChangeArrowheads="1"/>
+                    </pic:cNvPicPr>
+                  </pic:nvPicPr>
+                  <pic:blipFill>
+                    <a:blip r:embed="rId12">
+                      <a:extLst>
+                        <a:ext uri="{28A0092B-C50C-407E-A947-70E740481C1C}">
+                          <a14:useLocalDpi xmlns:a14="http://schemas.microsoft.com/office/drawing/2010/main" val="0"/>
+                        </a:ext>
+                      </a:extLst>
+                    </a:blip>
+                    <a:srcRect/>
+                    <a:stretch>
+                      <a:fillRect/>
+                    </a:stretch>
+                  </pic:blipFill>
+                  <pic:spPr bwMode="auto">
+                    <a:xfrm>
+                      <a:off x="0" y="0"/>
+                      <a:ext cx="6188710" cy="1016635"/>
+                    </a:xfrm>
+                    <a:prstGeom prst="rect">
+                      <a:avLst/>
+                    </a:prstGeom>
+                    <a:noFill/>
+                    <a:ln>
+                      <a:noFill/>
+                    </a:ln>
+                  </pic:spPr>
+                </pic:pic>
+              </a:graphicData>
+            </a:graphic>
+          </wp:inline>
+        </w:drawing>
+      </w:r>
+    </w:p>
+    <w:p>
+      <w:pPr>
+        <w:pStyle w:val="Caption"/>
+        <w:jc w:val="center"/>
+        <w:rPr>
+          <w:lang w:val="sr-Latn-RS"/>
+        </w:rPr>
+      </w:pPr>
+      <w:r>
+        <w:rPr>
+          <w:lang w:val="sr-Latn-RS"/>
+        </w:rPr>
+        <w:t xml:space="preserve">Slika </w:t>
+      </w:r>
+      <w:r>
+        <w:rPr>
+          <w:lang w:val="sr-Latn-RS"/>
+        </w:rPr>
+        <w:fldChar w:fldCharType="begin"/>
+      </w:r>
+      <w:r>
+        <w:rPr>
+          <w:lang w:val="sr-Latn-RS"/>
+        </w:rPr>
+        <w:instrText xml:space="preserve"> SEQ Slika \* ARABIC </w:instrText>
+      </w:r>
+      <w:r>
+        <w:rPr>
+          <w:lang w:val="sr-Latn-RS"/>
+        </w:rPr>
+        <w:fldChar w:fldCharType="separate"/>
+      </w:r>
+      <w:r>
+        <w:rPr>
+          <w:noProof/>
+          <w:lang w:val="sr-Latn-RS"/>
+        </w:rPr>
+        <w:t>3</w:t>
+      </w:r>
+      <w:r>
+        <w:rPr>
+          <w:lang w:val="sr-Latn-RS"/>
+        </w:rPr>
+        <w:fldChar w:fldCharType="end"/>
+      </w:r>
+      <w:r>
+        <w:rPr>
+          <w:lang w:val="sr-Latn-RS"/>
+        </w:rPr>
+        <w:t>:Dijagram aktivnosti pretrage proizvoda</w:t>
+      </w:r>
+    </w:p>
+    <w:p>
+      <w:pPr>
+        <w:tabs>
+          <w:tab w:val="left" w:pos="2788"/>
+        </w:tabs>
+        <w:rPr>
+          <w:lang w:val="sr-Latn-RS"/>
+        </w:rPr>
+      </w:pPr>
+    </w:p>
+    <w:p>
+      <w:pPr>
+        <w:keepNext/>
+        <w:tabs>
+          <w:tab w:val="left" w:pos="2788"/>
+        </w:tabs>
+        <w:rPr>
+          <w:lang w:val="sr-Latn-RS"/>
+        </w:rPr>
+      </w:pPr>
+      <w:r>
+        <w:rPr>
+          <w:noProof/>
+          <w:lang w:val="sr-Latn-RS"/>
+        </w:rPr>
+        <w:drawing>
+          <wp:inline distT="0" distB="0" distL="0" distR="0" wp14:anchorId="715806DF" wp14:editId="6FA33742">
+            <wp:extent cx="6188710" cy="972820"/>
+            <wp:effectExtent l="0" t="0" r="2540" b="0"/>
+            <wp:docPr id="1574561445" name="Picture 6"/>
+            <wp:cNvGraphicFramePr>
+              <a:graphicFrameLocks xmlns:a="http://schemas.openxmlformats.org/drawingml/2006/main" noChangeAspect="1"/>
+            </wp:cNvGraphicFramePr>
+            <a:graphic xmlns:a="http://schemas.openxmlformats.org/drawingml/2006/main">
+              <a:graphicData uri="http://schemas.openxmlformats.org/drawingml/2006/picture">
+                <pic:pic xmlns:pic="http://schemas.openxmlformats.org/drawingml/2006/picture">
+                  <pic:nvPicPr>
+                    <pic:cNvPr id="0" name="Picture 6"/>
+                    <pic:cNvPicPr>
+                      <a:picLocks noChangeAspect="1" noChangeArrowheads="1"/>
+                    </pic:cNvPicPr>
+                  </pic:nvPicPr>
+                  <pic:blipFill>
+                    <a:blip r:embed="rId13">
+                      <a:extLst>
+                        <a:ext uri="{28A0092B-C50C-407E-A947-70E740481C1C}">
+                          <a14:useLocalDpi xmlns:a14="http://schemas.microsoft.com/office/drawing/2010/main" val="0"/>
+                        </a:ext>
+                      </a:extLst>
+                    </a:blip>
+                    <a:srcRect/>
+                    <a:stretch>
+                      <a:fillRect/>
+                    </a:stretch>
+                  </pic:blipFill>
+                  <pic:spPr bwMode="auto">
+                    <a:xfrm>
+                      <a:off x="0" y="0"/>
+                      <a:ext cx="6188710" cy="972820"/>
+                    </a:xfrm>
+                    <a:prstGeom prst="rect">
+                      <a:avLst/>
+                    </a:prstGeom>
+                    <a:noFill/>
+                    <a:ln>
+                      <a:noFill/>
+                    </a:ln>
+                  </pic:spPr>
+                </pic:pic>
+              </a:graphicData>
+            </a:graphic>
+          </wp:inline>
+        </w:drawing>
+      </w:r>
+    </w:p>
+    <w:p>
+      <w:pPr>
+        <w:pStyle w:val="Caption"/>
+        <w:jc w:val="center"/>
+        <w:rPr>
+          <w:lang w:val="sr-Latn-RS"/>
+        </w:rPr>
+      </w:pPr>
+      <w:r>
+        <w:rPr>
+          <w:lang w:val="sr-Latn-RS"/>
+        </w:rPr>
+        <w:t xml:space="preserve">Slika </w:t>
+      </w:r>
+      <w:r>
+        <w:rPr>
+          <w:lang w:val="sr-Latn-RS"/>
+        </w:rPr>
+        <w:fldChar w:fldCharType="begin"/>
+      </w:r>
+      <w:r>
+        <w:rPr>
+          <w:lang w:val="sr-Latn-RS"/>
+        </w:rPr>
+        <w:instrText xml:space="preserve"> SEQ Slika \* ARABIC </w:instrText>
+      </w:r>
+      <w:r>
+        <w:rPr>
+          <w:lang w:val="sr-Latn-RS"/>
+        </w:rPr>
+        <w:fldChar w:fldCharType="separate"/>
+      </w:r>
+      <w:r>
+        <w:rPr>
+          <w:noProof/>
+          <w:lang w:val="sr-Latn-RS"/>
+        </w:rPr>
+        <w:t>4</w:t>
+      </w:r>
+      <w:r>
+        <w:rPr>
+          <w:lang w:val="sr-Latn-RS"/>
+        </w:rPr>
+        <w:fldChar w:fldCharType="end"/>
+      </w:r>
+      <w:r>
+        <w:rPr>
+          <w:lang w:val="sr-Latn-RS"/>
+        </w:rPr>
+        <w:t>:Dijagram aktivnosti komentarisanja proizvoda</w:t>
+      </w:r>
+    </w:p>
+    <w:p>
+      <w:pPr>
+        <w:rPr>
+          <w:lang w:val="sr-Latn-RS"/>
+        </w:rPr>
+      </w:pPr>
+    </w:p>
+    <w:p>
+      <w:pPr>
+        <w:rPr>
+          <w:i/>
+          <w:iCs/>
+          <w:color w:val="44546A" w:themeColor="text2"/>
+          <w:sz w:val="18"/>
+          <w:szCs w:val="18"/>
+          <w:lang w:val="sr-Latn-RS"/>
+        </w:rPr>
+      </w:pPr>
+    </w:p>
+    <w:p>
+      <w:pPr>
+        <w:rPr>
+          <w:lang w:val="sr-Latn-RS"/>
+        </w:rPr>
+      </w:pPr>
+    </w:p>
+    <w:p>
+      <w:pPr>
+        <w:rPr>
+          <w:lang w:val="sr-Latn-RS"/>
+        </w:rPr>
+      </w:pPr>
+    </w:p>
+    <w:p>
+      <w:pPr>
+        <w:rPr>
+          <w:lang w:val="sr-Latn-RS"/>
+        </w:rPr>
+      </w:pPr>
+    </w:p>
+    <w:p>
+      <w:pPr>
+        <w:rPr>
+          <w:lang w:val="sr-Latn-RS"/>
+        </w:rPr>
+      </w:pPr>
+    </w:p>
+    <w:p>
+      <w:pPr>
+        <w:rPr>
+          <w:lang w:val="sr-Latn-RS"/>
+        </w:rPr>
+      </w:pPr>
+    </w:p>
+    <w:p>
+      <w:pPr>
+        <w:rPr>
+          <w:lang w:val="sr-Latn-RS"/>
+        </w:rPr>
+      </w:pPr>
+    </w:p>
+    <w:p>
+      <w:pPr>
+        <w:rPr>
+          <w:lang w:val="sr-Latn-RS"/>
+        </w:rPr>
+      </w:pPr>
+    </w:p>
+    <w:p>
+      <w:pPr>
+        <w:rPr>
+          <w:lang w:val="sr-Latn-RS"/>
+        </w:rPr>
+      </w:pPr>
+    </w:p>
+    <w:p>
+      <w:pPr>
+        <w:rPr>
+          <w:lang w:val="sr-Latn-RS"/>
+        </w:rPr>
+      </w:pPr>
+    </w:p>
+    <w:p>
+      <w:pPr>
+        <w:rPr>
+          <w:lang w:val="sr-Latn-RS"/>
+        </w:rPr>
+      </w:pPr>
+    </w:p>
+    <w:p>
+      <w:pPr>
+        <w:rPr>
+          <w:lang w:val="sr-Latn-RS"/>
+        </w:rPr>
+      </w:pPr>
+    </w:p>
+    <w:p>
+      <w:pPr>
+        <w:rPr>
+          <w:lang w:val="sr-Latn-RS"/>
+        </w:rPr>
+      </w:pPr>
+    </w:p>
+    <w:p>
+      <w:pPr>
+        <w:rPr>
+          <w:lang w:val="sr-Latn-RS"/>
+        </w:rPr>
+      </w:pPr>
+    </w:p>
+    <w:p>
+      <w:pPr>
+        <w:rPr>
+          <w:lang w:val="sr-Latn-RS"/>
+        </w:rPr>
+      </w:pPr>
+    </w:p>
+    <w:p>
+      <w:pPr>
+        <w:rPr>
+          <w:lang w:val="sr-Latn-RS"/>
+        </w:rPr>
+      </w:pPr>
+    </w:p>
+    <w:p>
+      <w:pPr>
+        <w:rPr>
+          <w:lang w:val="sr-Latn-RS"/>
+        </w:rPr>
+      </w:pPr>
+    </w:p>
+    <w:p>
+      <w:pPr>
+        <w:pStyle w:val="Heading1"/>
+      </w:pPr>
+      <w:r>
+        <w:lastRenderedPageBreak/>
+        <w:t>Dizajn korisničkog interfejsa</w:t>
+      </w:r>
+    </w:p>
+    <w:p>
+      <w:pPr>
+        <w:rPr>
+          <w:lang w:val="sr-Latn-RS"/>
+        </w:rPr>
+      </w:pPr>
+    </w:p>
+    <w:p>
+      <w:pPr>
+        <w:pStyle w:val="Heading2"/>
+        <w:rPr>
+          <w:lang w:val="sr-Latn-RS"/>
+        </w:rPr>
+      </w:pPr>
+      <w:r>
+        <w:rPr>
+          <w:lang w:val="sr-Latn-RS"/>
+        </w:rPr>
+        <w:t xml:space="preserve">Izgled </w:t>
+      </w:r>
+      <w:r>
+        <w:rPr>
+          <w:lang w:val="sr-Latn-RS"/>
+        </w:rPr>
+        <w:t>aplikacije</w:t>
+      </w:r>
+    </w:p>
+    <w:p>
+      <w:pPr>
+        <w:pStyle w:val="Heading3"/>
+        <w:rPr>
+          <w:lang w:val="sr-Latn-RS"/>
+        </w:rPr>
+      </w:pPr>
+      <w:r>
+        <w:rPr>
+          <w:lang w:val="sr-Latn-RS"/>
+        </w:rPr>
+        <w:t>Početna strana</w:t>
+      </w:r>
+    </w:p>
+    <w:p>
+      <w:pPr>
+        <w:rPr>
+          <w:lang w:val="sr-Latn-RS"/>
+        </w:rPr>
+      </w:pPr>
     </w:p>
     <w:sectPr>
-      <w:footerReference w:type="even" r:id="rId10"/>
-      <w:footerReference w:type="default" r:id="rId11"/>
-      <w:footerReference w:type="first" r:id="rId12"/>
+      <w:footerReference w:type="even" r:id="rId14"/>
+      <w:footerReference w:type="default" r:id="rId15"/>
+      <w:footerReference w:type="first" r:id="rId16"/>
       <w:pgSz w:w="11906" w:h="16838"/>
       <w:pgMar w:top="1440" w:right="1080" w:bottom="1440" w:left="1080" w:header="720" w:footer="720" w:gutter="0"/>
       <w:pgNumType w:start="0"/>
@@ -6287,6 +6605,25 @@
       <w:contextualSpacing/>
     </w:pPr>
   </w:style>
+  <w:style w:type="paragraph" w:styleId="Caption">
+    <w:name w:val="caption"/>
+    <w:basedOn w:val="Normal"/>
+    <w:next w:val="Normal"/>
+    <w:uiPriority w:val="35"/>
+    <w:unhideWhenUsed/>
+    <w:qFormat/>
+    <w:rsid w:val="00D83110"/>
+    <w:pPr>
+      <w:spacing w:after="200" w:line="240" w:lineRule="auto"/>
+    </w:pPr>
+    <w:rPr>
+      <w:i/>
+      <w:iCs/>
+      <w:color w:val="44546A" w:themeColor="text2"/>
+      <w:sz w:val="18"/>
+      <w:szCs w:val="18"/>
+    </w:rPr>
+  </w:style>
 </w:styles>
 </file>
 

</xml_diff>

<commit_message>
feat: :construction: Started working on web scraper
</commit_message>
<xml_diff>
--- a/docs/SDS.docx
+++ b/docs/SDS.docx
@@ -542,14 +542,13 @@
           <w:pPr>
             <w:pStyle w:val="TOC1"/>
             <w:tabs>
-              <w:tab w:val="right" w:leader="dot" w:pos="9980"/>
+              <w:tab w:val="right" w:leader="dot" w:pos="9736"/>
             </w:tabs>
             <w:rPr>
               <w:rFonts w:asciiTheme="minorHAnsi" w:eastAsiaTheme="minorEastAsia" w:hAnsiTheme="minorHAnsi" w:cstheme="minorBidi"/>
               <w:noProof/>
               <w:color w:val="auto"/>
               <w:sz w:val="22"/>
-              <w:lang w:val="sr-Latn-RS"/>
             </w:rPr>
           </w:pPr>
           <w:r>
@@ -570,12 +569,11 @@
             </w:rPr>
             <w:fldChar w:fldCharType="separate"/>
           </w:r>
-          <w:hyperlink w:anchor="_Toc153596014" w:history="1">
+          <w:hyperlink w:anchor="_Toc153848696" w:history="1">
             <w:r>
               <w:rPr>
                 <w:rStyle w:val="Hyperlink"/>
                 <w:noProof/>
-                <w:lang w:val="sr-Latn-RS"/>
               </w:rPr>
               <w:t>1. Uvod</w:t>
             </w:r>
@@ -583,7 +581,6 @@
               <w:rPr>
                 <w:noProof/>
                 <w:webHidden/>
-                <w:lang w:val="sr-Latn-RS"/>
               </w:rPr>
               <w:tab/>
             </w:r>
@@ -591,7 +588,6 @@
               <w:rPr>
                 <w:noProof/>
                 <w:webHidden/>
-                <w:lang w:val="sr-Latn-RS"/>
               </w:rPr>
               <w:fldChar w:fldCharType="begin"/>
             </w:r>
@@ -599,22 +595,19 @@
               <w:rPr>
                 <w:noProof/>
                 <w:webHidden/>
-                <w:lang w:val="sr-Latn-RS"/>
-              </w:rPr>
-              <w:instrText xml:space="preserve"> PAGEREF _Toc153596014 \h </w:instrText>
-            </w:r>
-            <w:r>
-              <w:rPr>
-                <w:noProof/>
-                <w:webHidden/>
-                <w:lang w:val="sr-Latn-RS"/>
-              </w:rPr>
-            </w:r>
-            <w:r>
-              <w:rPr>
-                <w:noProof/>
-                <w:webHidden/>
-                <w:lang w:val="sr-Latn-RS"/>
+              </w:rPr>
+              <w:instrText xml:space="preserve"> PAGEREF _Toc153848696 \h </w:instrText>
+            </w:r>
+            <w:r>
+              <w:rPr>
+                <w:noProof/>
+                <w:webHidden/>
+              </w:rPr>
+            </w:r>
+            <w:r>
+              <w:rPr>
+                <w:noProof/>
+                <w:webHidden/>
               </w:rPr>
               <w:fldChar w:fldCharType="separate"/>
             </w:r>
@@ -622,15 +615,13 @@
               <w:rPr>
                 <w:noProof/>
                 <w:webHidden/>
-                <w:lang w:val="sr-Latn-RS"/>
-              </w:rPr>
-              <w:t>1</w:t>
-            </w:r>
-            <w:r>
-              <w:rPr>
-                <w:noProof/>
-                <w:webHidden/>
-                <w:lang w:val="sr-Latn-RS"/>
+              </w:rPr>
+              <w:t>2</w:t>
+            </w:r>
+            <w:r>
+              <w:rPr>
+                <w:noProof/>
+                <w:webHidden/>
               </w:rPr>
               <w:fldChar w:fldCharType="end"/>
             </w:r>
@@ -640,17 +631,16 @@
           <w:pPr>
             <w:pStyle w:val="TOC2"/>
             <w:tabs>
-              <w:tab w:val="right" w:leader="dot" w:pos="9980"/>
+              <w:tab w:val="right" w:leader="dot" w:pos="9736"/>
             </w:tabs>
             <w:rPr>
               <w:rFonts w:asciiTheme="minorHAnsi" w:eastAsiaTheme="minorEastAsia" w:hAnsiTheme="minorHAnsi" w:cstheme="minorBidi"/>
               <w:noProof/>
               <w:color w:val="auto"/>
               <w:sz w:val="22"/>
-              <w:lang w:val="sr-Latn-RS"/>
             </w:rPr>
           </w:pPr>
-          <w:hyperlink w:anchor="_Toc153596015" w:history="1">
+          <w:hyperlink w:anchor="_Toc153848697" w:history="1">
             <w:r>
               <w:rPr>
                 <w:rStyle w:val="Hyperlink"/>
@@ -663,7 +653,6 @@
               <w:rPr>
                 <w:noProof/>
                 <w:webHidden/>
-                <w:lang w:val="sr-Latn-RS"/>
               </w:rPr>
               <w:tab/>
             </w:r>
@@ -671,7 +660,6 @@
               <w:rPr>
                 <w:noProof/>
                 <w:webHidden/>
-                <w:lang w:val="sr-Latn-RS"/>
               </w:rPr>
               <w:fldChar w:fldCharType="begin"/>
             </w:r>
@@ -679,22 +667,19 @@
               <w:rPr>
                 <w:noProof/>
                 <w:webHidden/>
-                <w:lang w:val="sr-Latn-RS"/>
-              </w:rPr>
-              <w:instrText xml:space="preserve"> PAGEREF _Toc153596015 \h </w:instrText>
-            </w:r>
-            <w:r>
-              <w:rPr>
-                <w:noProof/>
-                <w:webHidden/>
-                <w:lang w:val="sr-Latn-RS"/>
-              </w:rPr>
-            </w:r>
-            <w:r>
-              <w:rPr>
-                <w:noProof/>
-                <w:webHidden/>
-                <w:lang w:val="sr-Latn-RS"/>
+              </w:rPr>
+              <w:instrText xml:space="preserve"> PAGEREF _Toc153848697 \h </w:instrText>
+            </w:r>
+            <w:r>
+              <w:rPr>
+                <w:noProof/>
+                <w:webHidden/>
+              </w:rPr>
+            </w:r>
+            <w:r>
+              <w:rPr>
+                <w:noProof/>
+                <w:webHidden/>
               </w:rPr>
               <w:fldChar w:fldCharType="separate"/>
             </w:r>
@@ -702,15 +687,13 @@
               <w:rPr>
                 <w:noProof/>
                 <w:webHidden/>
-                <w:lang w:val="sr-Latn-RS"/>
-              </w:rPr>
-              <w:t>1</w:t>
-            </w:r>
-            <w:r>
-              <w:rPr>
-                <w:noProof/>
-                <w:webHidden/>
-                <w:lang w:val="sr-Latn-RS"/>
+              </w:rPr>
+              <w:t>2</w:t>
+            </w:r>
+            <w:r>
+              <w:rPr>
+                <w:noProof/>
+                <w:webHidden/>
               </w:rPr>
               <w:fldChar w:fldCharType="end"/>
             </w:r>
@@ -720,17 +703,16 @@
           <w:pPr>
             <w:pStyle w:val="TOC2"/>
             <w:tabs>
-              <w:tab w:val="right" w:leader="dot" w:pos="9980"/>
+              <w:tab w:val="right" w:leader="dot" w:pos="9736"/>
             </w:tabs>
             <w:rPr>
               <w:rFonts w:asciiTheme="minorHAnsi" w:eastAsiaTheme="minorEastAsia" w:hAnsiTheme="minorHAnsi" w:cstheme="minorBidi"/>
               <w:noProof/>
               <w:color w:val="auto"/>
               <w:sz w:val="22"/>
-              <w:lang w:val="sr-Latn-RS"/>
             </w:rPr>
           </w:pPr>
-          <w:hyperlink w:anchor="_Toc153596016" w:history="1">
+          <w:hyperlink w:anchor="_Toc153848698" w:history="1">
             <w:r>
               <w:rPr>
                 <w:rStyle w:val="Hyperlink"/>
@@ -743,54 +725,1265 @@
               <w:rPr>
                 <w:noProof/>
                 <w:webHidden/>
+              </w:rPr>
+              <w:tab/>
+            </w:r>
+            <w:r>
+              <w:rPr>
+                <w:noProof/>
+                <w:webHidden/>
+              </w:rPr>
+              <w:fldChar w:fldCharType="begin"/>
+            </w:r>
+            <w:r>
+              <w:rPr>
+                <w:noProof/>
+                <w:webHidden/>
+              </w:rPr>
+              <w:instrText xml:space="preserve"> PAGEREF _Toc153848698 \h </w:instrText>
+            </w:r>
+            <w:r>
+              <w:rPr>
+                <w:noProof/>
+                <w:webHidden/>
+              </w:rPr>
+            </w:r>
+            <w:r>
+              <w:rPr>
+                <w:noProof/>
+                <w:webHidden/>
+              </w:rPr>
+              <w:fldChar w:fldCharType="separate"/>
+            </w:r>
+            <w:r>
+              <w:rPr>
+                <w:noProof/>
+                <w:webHidden/>
+              </w:rPr>
+              <w:t>2</w:t>
+            </w:r>
+            <w:r>
+              <w:rPr>
+                <w:noProof/>
+                <w:webHidden/>
+              </w:rPr>
+              <w:fldChar w:fldCharType="end"/>
+            </w:r>
+          </w:hyperlink>
+        </w:p>
+        <w:p>
+          <w:pPr>
+            <w:pStyle w:val="TOC2"/>
+            <w:tabs>
+              <w:tab w:val="right" w:leader="dot" w:pos="9736"/>
+            </w:tabs>
+            <w:rPr>
+              <w:rFonts w:asciiTheme="minorHAnsi" w:eastAsiaTheme="minorEastAsia" w:hAnsiTheme="minorHAnsi" w:cstheme="minorBidi"/>
+              <w:noProof/>
+              <w:color w:val="auto"/>
+              <w:sz w:val="22"/>
+            </w:rPr>
+          </w:pPr>
+          <w:hyperlink w:anchor="_Toc153848699" w:history="1">
+            <w:r>
+              <w:rPr>
+                <w:rStyle w:val="Hyperlink"/>
+                <w:noProof/>
                 <w:lang w:val="sr-Latn-RS"/>
               </w:rPr>
+              <w:t>1.3 Pregled dokumenta</w:t>
+            </w:r>
+            <w:r>
+              <w:rPr>
+                <w:noProof/>
+                <w:webHidden/>
+              </w:rPr>
               <w:tab/>
             </w:r>
             <w:r>
               <w:rPr>
                 <w:noProof/>
                 <w:webHidden/>
+              </w:rPr>
+              <w:fldChar w:fldCharType="begin"/>
+            </w:r>
+            <w:r>
+              <w:rPr>
+                <w:noProof/>
+                <w:webHidden/>
+              </w:rPr>
+              <w:instrText xml:space="preserve"> PAGEREF _Toc153848699 \h </w:instrText>
+            </w:r>
+            <w:r>
+              <w:rPr>
+                <w:noProof/>
+                <w:webHidden/>
+              </w:rPr>
+            </w:r>
+            <w:r>
+              <w:rPr>
+                <w:noProof/>
+                <w:webHidden/>
+              </w:rPr>
+              <w:fldChar w:fldCharType="separate"/>
+            </w:r>
+            <w:r>
+              <w:rPr>
+                <w:noProof/>
+                <w:webHidden/>
+              </w:rPr>
+              <w:t>2</w:t>
+            </w:r>
+            <w:r>
+              <w:rPr>
+                <w:noProof/>
+                <w:webHidden/>
+              </w:rPr>
+              <w:fldChar w:fldCharType="end"/>
+            </w:r>
+          </w:hyperlink>
+        </w:p>
+        <w:p>
+          <w:pPr>
+            <w:pStyle w:val="TOC1"/>
+            <w:tabs>
+              <w:tab w:val="right" w:leader="dot" w:pos="9736"/>
+            </w:tabs>
+            <w:rPr>
+              <w:rFonts w:asciiTheme="minorHAnsi" w:eastAsiaTheme="minorEastAsia" w:hAnsiTheme="minorHAnsi" w:cstheme="minorBidi"/>
+              <w:noProof/>
+              <w:color w:val="auto"/>
+              <w:sz w:val="22"/>
+            </w:rPr>
+          </w:pPr>
+          <w:hyperlink w:anchor="_Toc153848700" w:history="1">
+            <w:r>
+              <w:rPr>
+                <w:rStyle w:val="Hyperlink"/>
+                <w:noProof/>
+              </w:rPr>
+              <w:t>2. Opis proizvoda</w:t>
+            </w:r>
+            <w:r>
+              <w:rPr>
+                <w:noProof/>
+                <w:webHidden/>
+              </w:rPr>
+              <w:tab/>
+            </w:r>
+            <w:r>
+              <w:rPr>
+                <w:noProof/>
+                <w:webHidden/>
+              </w:rPr>
+              <w:fldChar w:fldCharType="begin"/>
+            </w:r>
+            <w:r>
+              <w:rPr>
+                <w:noProof/>
+                <w:webHidden/>
+              </w:rPr>
+              <w:instrText xml:space="preserve"> PAGEREF _Toc153848700 \h </w:instrText>
+            </w:r>
+            <w:r>
+              <w:rPr>
+                <w:noProof/>
+                <w:webHidden/>
+              </w:rPr>
+            </w:r>
+            <w:r>
+              <w:rPr>
+                <w:noProof/>
+                <w:webHidden/>
+              </w:rPr>
+              <w:fldChar w:fldCharType="separate"/>
+            </w:r>
+            <w:r>
+              <w:rPr>
+                <w:noProof/>
+                <w:webHidden/>
+              </w:rPr>
+              <w:t>3</w:t>
+            </w:r>
+            <w:r>
+              <w:rPr>
+                <w:noProof/>
+                <w:webHidden/>
+              </w:rPr>
+              <w:fldChar w:fldCharType="end"/>
+            </w:r>
+          </w:hyperlink>
+        </w:p>
+        <w:p>
+          <w:pPr>
+            <w:pStyle w:val="TOC1"/>
+            <w:tabs>
+              <w:tab w:val="right" w:leader="dot" w:pos="9736"/>
+            </w:tabs>
+            <w:rPr>
+              <w:rFonts w:asciiTheme="minorHAnsi" w:eastAsiaTheme="minorEastAsia" w:hAnsiTheme="minorHAnsi" w:cstheme="minorBidi"/>
+              <w:noProof/>
+              <w:color w:val="auto"/>
+              <w:sz w:val="22"/>
+            </w:rPr>
+          </w:pPr>
+          <w:hyperlink w:anchor="_Toc153848701" w:history="1">
+            <w:r>
+              <w:rPr>
+                <w:rStyle w:val="Hyperlink"/>
+                <w:noProof/>
+              </w:rPr>
+              <w:t>3. Razmatranje dizajna</w:t>
+            </w:r>
+            <w:r>
+              <w:rPr>
+                <w:noProof/>
+                <w:webHidden/>
+              </w:rPr>
+              <w:tab/>
+            </w:r>
+            <w:r>
+              <w:rPr>
+                <w:noProof/>
+                <w:webHidden/>
+              </w:rPr>
+              <w:fldChar w:fldCharType="begin"/>
+            </w:r>
+            <w:r>
+              <w:rPr>
+                <w:noProof/>
+                <w:webHidden/>
+              </w:rPr>
+              <w:instrText xml:space="preserve"> PAGEREF _Toc153848701 \h </w:instrText>
+            </w:r>
+            <w:r>
+              <w:rPr>
+                <w:noProof/>
+                <w:webHidden/>
+              </w:rPr>
+            </w:r>
+            <w:r>
+              <w:rPr>
+                <w:noProof/>
+                <w:webHidden/>
+              </w:rPr>
+              <w:fldChar w:fldCharType="separate"/>
+            </w:r>
+            <w:r>
+              <w:rPr>
+                <w:noProof/>
+                <w:webHidden/>
+              </w:rPr>
+              <w:t>4</w:t>
+            </w:r>
+            <w:r>
+              <w:rPr>
+                <w:noProof/>
+                <w:webHidden/>
+              </w:rPr>
+              <w:fldChar w:fldCharType="end"/>
+            </w:r>
+          </w:hyperlink>
+        </w:p>
+        <w:p>
+          <w:pPr>
+            <w:pStyle w:val="TOC2"/>
+            <w:tabs>
+              <w:tab w:val="right" w:leader="dot" w:pos="9736"/>
+            </w:tabs>
+            <w:rPr>
+              <w:rFonts w:asciiTheme="minorHAnsi" w:eastAsiaTheme="minorEastAsia" w:hAnsiTheme="minorHAnsi" w:cstheme="minorBidi"/>
+              <w:noProof/>
+              <w:color w:val="auto"/>
+              <w:sz w:val="22"/>
+            </w:rPr>
+          </w:pPr>
+          <w:hyperlink w:anchor="_Toc153848702" w:history="1">
+            <w:r>
+              <w:rPr>
+                <w:rStyle w:val="Hyperlink"/>
+                <w:noProof/>
                 <w:lang w:val="sr-Latn-RS"/>
               </w:rPr>
+              <w:t>3.1 Pretpostavke</w:t>
+            </w:r>
+            <w:r>
+              <w:rPr>
+                <w:noProof/>
+                <w:webHidden/>
+              </w:rPr>
+              <w:tab/>
+            </w:r>
+            <w:r>
+              <w:rPr>
+                <w:noProof/>
+                <w:webHidden/>
+              </w:rPr>
               <w:fldChar w:fldCharType="begin"/>
             </w:r>
             <w:r>
               <w:rPr>
                 <w:noProof/>
                 <w:webHidden/>
+              </w:rPr>
+              <w:instrText xml:space="preserve"> PAGEREF _Toc153848702 \h </w:instrText>
+            </w:r>
+            <w:r>
+              <w:rPr>
+                <w:noProof/>
+                <w:webHidden/>
+              </w:rPr>
+            </w:r>
+            <w:r>
+              <w:rPr>
+                <w:noProof/>
+                <w:webHidden/>
+              </w:rPr>
+              <w:fldChar w:fldCharType="separate"/>
+            </w:r>
+            <w:r>
+              <w:rPr>
+                <w:noProof/>
+                <w:webHidden/>
+              </w:rPr>
+              <w:t>4</w:t>
+            </w:r>
+            <w:r>
+              <w:rPr>
+                <w:noProof/>
+                <w:webHidden/>
+              </w:rPr>
+              <w:fldChar w:fldCharType="end"/>
+            </w:r>
+          </w:hyperlink>
+        </w:p>
+        <w:p>
+          <w:pPr>
+            <w:pStyle w:val="TOC2"/>
+            <w:tabs>
+              <w:tab w:val="right" w:leader="dot" w:pos="9736"/>
+            </w:tabs>
+            <w:rPr>
+              <w:rFonts w:asciiTheme="minorHAnsi" w:eastAsiaTheme="minorEastAsia" w:hAnsiTheme="minorHAnsi" w:cstheme="minorBidi"/>
+              <w:noProof/>
+              <w:color w:val="auto"/>
+              <w:sz w:val="22"/>
+            </w:rPr>
+          </w:pPr>
+          <w:hyperlink w:anchor="_Toc153848703" w:history="1">
+            <w:r>
+              <w:rPr>
+                <w:rStyle w:val="Hyperlink"/>
+                <w:noProof/>
                 <w:lang w:val="sr-Latn-RS"/>
               </w:rPr>
-              <w:instrText xml:space="preserve"> PAGEREF _Toc153596016 \h </w:instrText>
-            </w:r>
-            <w:r>
-              <w:rPr>
-                <w:noProof/>
-                <w:webHidden/>
+              <w:t>3.2 Ogranicenja</w:t>
+            </w:r>
+            <w:r>
+              <w:rPr>
+                <w:noProof/>
+                <w:webHidden/>
+              </w:rPr>
+              <w:tab/>
+            </w:r>
+            <w:r>
+              <w:rPr>
+                <w:noProof/>
+                <w:webHidden/>
+              </w:rPr>
+              <w:fldChar w:fldCharType="begin"/>
+            </w:r>
+            <w:r>
+              <w:rPr>
+                <w:noProof/>
+                <w:webHidden/>
+              </w:rPr>
+              <w:instrText xml:space="preserve"> PAGEREF _Toc153848703 \h </w:instrText>
+            </w:r>
+            <w:r>
+              <w:rPr>
+                <w:noProof/>
+                <w:webHidden/>
+              </w:rPr>
+            </w:r>
+            <w:r>
+              <w:rPr>
+                <w:noProof/>
+                <w:webHidden/>
+              </w:rPr>
+              <w:fldChar w:fldCharType="separate"/>
+            </w:r>
+            <w:r>
+              <w:rPr>
+                <w:noProof/>
+                <w:webHidden/>
+              </w:rPr>
+              <w:t>4</w:t>
+            </w:r>
+            <w:r>
+              <w:rPr>
+                <w:noProof/>
+                <w:webHidden/>
+              </w:rPr>
+              <w:fldChar w:fldCharType="end"/>
+            </w:r>
+          </w:hyperlink>
+        </w:p>
+        <w:p>
+          <w:pPr>
+            <w:pStyle w:val="TOC1"/>
+            <w:tabs>
+              <w:tab w:val="right" w:leader="dot" w:pos="9736"/>
+            </w:tabs>
+            <w:rPr>
+              <w:rFonts w:asciiTheme="minorHAnsi" w:eastAsiaTheme="minorEastAsia" w:hAnsiTheme="minorHAnsi" w:cstheme="minorBidi"/>
+              <w:noProof/>
+              <w:color w:val="auto"/>
+              <w:sz w:val="22"/>
+            </w:rPr>
+          </w:pPr>
+          <w:hyperlink w:anchor="_Toc153848704" w:history="1">
+            <w:r>
+              <w:rPr>
+                <w:rStyle w:val="Hyperlink"/>
+                <w:noProof/>
+              </w:rPr>
+              <w:t>4. Arhitektura</w:t>
+            </w:r>
+            <w:r>
+              <w:rPr>
+                <w:noProof/>
+                <w:webHidden/>
+              </w:rPr>
+              <w:tab/>
+            </w:r>
+            <w:r>
+              <w:rPr>
+                <w:noProof/>
+                <w:webHidden/>
+              </w:rPr>
+              <w:fldChar w:fldCharType="begin"/>
+            </w:r>
+            <w:r>
+              <w:rPr>
+                <w:noProof/>
+                <w:webHidden/>
+              </w:rPr>
+              <w:instrText xml:space="preserve"> PAGEREF _Toc153848704 \h </w:instrText>
+            </w:r>
+            <w:r>
+              <w:rPr>
+                <w:noProof/>
+                <w:webHidden/>
+              </w:rPr>
+            </w:r>
+            <w:r>
+              <w:rPr>
+                <w:noProof/>
+                <w:webHidden/>
+              </w:rPr>
+              <w:fldChar w:fldCharType="separate"/>
+            </w:r>
+            <w:r>
+              <w:rPr>
+                <w:noProof/>
+                <w:webHidden/>
+              </w:rPr>
+              <w:t>5</w:t>
+            </w:r>
+            <w:r>
+              <w:rPr>
+                <w:noProof/>
+                <w:webHidden/>
+              </w:rPr>
+              <w:fldChar w:fldCharType="end"/>
+            </w:r>
+          </w:hyperlink>
+        </w:p>
+        <w:p>
+          <w:pPr>
+            <w:pStyle w:val="TOC2"/>
+            <w:tabs>
+              <w:tab w:val="right" w:leader="dot" w:pos="9736"/>
+            </w:tabs>
+            <w:rPr>
+              <w:rFonts w:asciiTheme="minorHAnsi" w:eastAsiaTheme="minorEastAsia" w:hAnsiTheme="minorHAnsi" w:cstheme="minorBidi"/>
+              <w:noProof/>
+              <w:color w:val="auto"/>
+              <w:sz w:val="22"/>
+            </w:rPr>
+          </w:pPr>
+          <w:hyperlink w:anchor="_Toc153848705" w:history="1">
+            <w:r>
+              <w:rPr>
+                <w:rStyle w:val="Hyperlink"/>
+                <w:noProof/>
                 <w:lang w:val="sr-Latn-RS"/>
               </w:rPr>
-            </w:r>
-            <w:r>
-              <w:rPr>
-                <w:noProof/>
-                <w:webHidden/>
+              <w:t>4.1 Pregled sistema</w:t>
+            </w:r>
+            <w:r>
+              <w:rPr>
+                <w:noProof/>
+                <w:webHidden/>
+              </w:rPr>
+              <w:tab/>
+            </w:r>
+            <w:r>
+              <w:rPr>
+                <w:noProof/>
+                <w:webHidden/>
+              </w:rPr>
+              <w:fldChar w:fldCharType="begin"/>
+            </w:r>
+            <w:r>
+              <w:rPr>
+                <w:noProof/>
+                <w:webHidden/>
+              </w:rPr>
+              <w:instrText xml:space="preserve"> PAGEREF _Toc153848705 \h </w:instrText>
+            </w:r>
+            <w:r>
+              <w:rPr>
+                <w:noProof/>
+                <w:webHidden/>
+              </w:rPr>
+            </w:r>
+            <w:r>
+              <w:rPr>
+                <w:noProof/>
+                <w:webHidden/>
+              </w:rPr>
+              <w:fldChar w:fldCharType="separate"/>
+            </w:r>
+            <w:r>
+              <w:rPr>
+                <w:noProof/>
+                <w:webHidden/>
+              </w:rPr>
+              <w:t>5</w:t>
+            </w:r>
+            <w:r>
+              <w:rPr>
+                <w:noProof/>
+                <w:webHidden/>
+              </w:rPr>
+              <w:fldChar w:fldCharType="end"/>
+            </w:r>
+          </w:hyperlink>
+        </w:p>
+        <w:p>
+          <w:pPr>
+            <w:pStyle w:val="TOC2"/>
+            <w:tabs>
+              <w:tab w:val="right" w:leader="dot" w:pos="9736"/>
+            </w:tabs>
+            <w:rPr>
+              <w:rFonts w:asciiTheme="minorHAnsi" w:eastAsiaTheme="minorEastAsia" w:hAnsiTheme="minorHAnsi" w:cstheme="minorBidi"/>
+              <w:noProof/>
+              <w:color w:val="auto"/>
+              <w:sz w:val="22"/>
+            </w:rPr>
+          </w:pPr>
+          <w:hyperlink w:anchor="_Toc153848706" w:history="1">
+            <w:r>
+              <w:rPr>
+                <w:rStyle w:val="Hyperlink"/>
+                <w:noProof/>
                 <w:lang w:val="sr-Latn-RS"/>
               </w:rPr>
+              <w:t>4.2 Obrazloženje dizajna</w:t>
+            </w:r>
+            <w:r>
+              <w:rPr>
+                <w:noProof/>
+                <w:webHidden/>
+              </w:rPr>
+              <w:tab/>
+            </w:r>
+            <w:r>
+              <w:rPr>
+                <w:noProof/>
+                <w:webHidden/>
+              </w:rPr>
+              <w:fldChar w:fldCharType="begin"/>
+            </w:r>
+            <w:r>
+              <w:rPr>
+                <w:noProof/>
+                <w:webHidden/>
+              </w:rPr>
+              <w:instrText xml:space="preserve"> PAGEREF _Toc153848706 \h </w:instrText>
+            </w:r>
+            <w:r>
+              <w:rPr>
+                <w:noProof/>
+                <w:webHidden/>
+              </w:rPr>
+            </w:r>
+            <w:r>
+              <w:rPr>
+                <w:noProof/>
+                <w:webHidden/>
+              </w:rPr>
               <w:fldChar w:fldCharType="separate"/>
             </w:r>
             <w:r>
               <w:rPr>
                 <w:noProof/>
                 <w:webHidden/>
+              </w:rPr>
+              <w:t>5</w:t>
+            </w:r>
+            <w:r>
+              <w:rPr>
+                <w:noProof/>
+                <w:webHidden/>
+              </w:rPr>
+              <w:fldChar w:fldCharType="end"/>
+            </w:r>
+          </w:hyperlink>
+        </w:p>
+        <w:p>
+          <w:pPr>
+            <w:pStyle w:val="TOC1"/>
+            <w:tabs>
+              <w:tab w:val="right" w:leader="dot" w:pos="9736"/>
+            </w:tabs>
+            <w:rPr>
+              <w:rFonts w:asciiTheme="minorHAnsi" w:eastAsiaTheme="minorEastAsia" w:hAnsiTheme="minorHAnsi" w:cstheme="minorBidi"/>
+              <w:noProof/>
+              <w:color w:val="auto"/>
+              <w:sz w:val="22"/>
+            </w:rPr>
+          </w:pPr>
+          <w:hyperlink w:anchor="_Toc153848707" w:history="1">
+            <w:r>
+              <w:rPr>
+                <w:rStyle w:val="Hyperlink"/>
+                <w:noProof/>
+              </w:rPr>
+              <w:t>5. Dizajn visokog nivoa</w:t>
+            </w:r>
+            <w:r>
+              <w:rPr>
+                <w:noProof/>
+                <w:webHidden/>
+              </w:rPr>
+              <w:tab/>
+            </w:r>
+            <w:r>
+              <w:rPr>
+                <w:noProof/>
+                <w:webHidden/>
+              </w:rPr>
+              <w:fldChar w:fldCharType="begin"/>
+            </w:r>
+            <w:r>
+              <w:rPr>
+                <w:noProof/>
+                <w:webHidden/>
+              </w:rPr>
+              <w:instrText xml:space="preserve"> PAGEREF _Toc153848707 \h </w:instrText>
+            </w:r>
+            <w:r>
+              <w:rPr>
+                <w:noProof/>
+                <w:webHidden/>
+              </w:rPr>
+            </w:r>
+            <w:r>
+              <w:rPr>
+                <w:noProof/>
+                <w:webHidden/>
+              </w:rPr>
+              <w:fldChar w:fldCharType="separate"/>
+            </w:r>
+            <w:r>
+              <w:rPr>
+                <w:noProof/>
+                <w:webHidden/>
+              </w:rPr>
+              <w:t>5</w:t>
+            </w:r>
+            <w:r>
+              <w:rPr>
+                <w:noProof/>
+                <w:webHidden/>
+              </w:rPr>
+              <w:fldChar w:fldCharType="end"/>
+            </w:r>
+          </w:hyperlink>
+        </w:p>
+        <w:p>
+          <w:pPr>
+            <w:pStyle w:val="TOC2"/>
+            <w:tabs>
+              <w:tab w:val="right" w:leader="dot" w:pos="9736"/>
+            </w:tabs>
+            <w:rPr>
+              <w:rFonts w:asciiTheme="minorHAnsi" w:eastAsiaTheme="minorEastAsia" w:hAnsiTheme="minorHAnsi" w:cstheme="minorBidi"/>
+              <w:noProof/>
+              <w:color w:val="auto"/>
+              <w:sz w:val="22"/>
+            </w:rPr>
+          </w:pPr>
+          <w:hyperlink w:anchor="_Toc153848708" w:history="1">
+            <w:r>
+              <w:rPr>
+                <w:rStyle w:val="Hyperlink"/>
+                <w:noProof/>
                 <w:lang w:val="sr-Latn-RS"/>
               </w:rPr>
-              <w:t>1</w:t>
-            </w:r>
-            <w:r>
-              <w:rPr>
-                <w:noProof/>
-                <w:webHidden/>
+              <w:t>5.1 Fizički pregled aplikacije</w:t>
+            </w:r>
+            <w:r>
+              <w:rPr>
+                <w:noProof/>
+                <w:webHidden/>
+              </w:rPr>
+              <w:tab/>
+            </w:r>
+            <w:r>
+              <w:rPr>
+                <w:noProof/>
+                <w:webHidden/>
+              </w:rPr>
+              <w:fldChar w:fldCharType="begin"/>
+            </w:r>
+            <w:r>
+              <w:rPr>
+                <w:noProof/>
+                <w:webHidden/>
+              </w:rPr>
+              <w:instrText xml:space="preserve"> PAGEREF _Toc153848708 \h </w:instrText>
+            </w:r>
+            <w:r>
+              <w:rPr>
+                <w:noProof/>
+                <w:webHidden/>
+              </w:rPr>
+            </w:r>
+            <w:r>
+              <w:rPr>
+                <w:noProof/>
+                <w:webHidden/>
+              </w:rPr>
+              <w:fldChar w:fldCharType="separate"/>
+            </w:r>
+            <w:r>
+              <w:rPr>
+                <w:noProof/>
+                <w:webHidden/>
+              </w:rPr>
+              <w:t>6</w:t>
+            </w:r>
+            <w:r>
+              <w:rPr>
+                <w:noProof/>
+                <w:webHidden/>
+              </w:rPr>
+              <w:fldChar w:fldCharType="end"/>
+            </w:r>
+          </w:hyperlink>
+        </w:p>
+        <w:p>
+          <w:pPr>
+            <w:pStyle w:val="TOC1"/>
+            <w:tabs>
+              <w:tab w:val="right" w:leader="dot" w:pos="9736"/>
+            </w:tabs>
+            <w:rPr>
+              <w:rFonts w:asciiTheme="minorHAnsi" w:eastAsiaTheme="minorEastAsia" w:hAnsiTheme="minorHAnsi" w:cstheme="minorBidi"/>
+              <w:noProof/>
+              <w:color w:val="auto"/>
+              <w:sz w:val="22"/>
+            </w:rPr>
+          </w:pPr>
+          <w:hyperlink w:anchor="_Toc153848709" w:history="1">
+            <w:r>
+              <w:rPr>
+                <w:rStyle w:val="Hyperlink"/>
+                <w:noProof/>
+              </w:rPr>
+              <w:t>6. Dizajn niskog nivoa</w:t>
+            </w:r>
+            <w:r>
+              <w:rPr>
+                <w:noProof/>
+                <w:webHidden/>
+              </w:rPr>
+              <w:tab/>
+            </w:r>
+            <w:r>
+              <w:rPr>
+                <w:noProof/>
+                <w:webHidden/>
+              </w:rPr>
+              <w:fldChar w:fldCharType="begin"/>
+            </w:r>
+            <w:r>
+              <w:rPr>
+                <w:noProof/>
+                <w:webHidden/>
+              </w:rPr>
+              <w:instrText xml:space="preserve"> PAGEREF _Toc153848709 \h </w:instrText>
+            </w:r>
+            <w:r>
+              <w:rPr>
+                <w:noProof/>
+                <w:webHidden/>
+              </w:rPr>
+            </w:r>
+            <w:r>
+              <w:rPr>
+                <w:noProof/>
+                <w:webHidden/>
+              </w:rPr>
+              <w:fldChar w:fldCharType="separate"/>
+            </w:r>
+            <w:r>
+              <w:rPr>
+                <w:noProof/>
+                <w:webHidden/>
+              </w:rPr>
+              <w:t>6</w:t>
+            </w:r>
+            <w:r>
+              <w:rPr>
+                <w:noProof/>
+                <w:webHidden/>
+              </w:rPr>
+              <w:fldChar w:fldCharType="end"/>
+            </w:r>
+          </w:hyperlink>
+        </w:p>
+        <w:p>
+          <w:pPr>
+            <w:pStyle w:val="TOC2"/>
+            <w:tabs>
+              <w:tab w:val="right" w:leader="dot" w:pos="9736"/>
+            </w:tabs>
+            <w:rPr>
+              <w:rFonts w:asciiTheme="minorHAnsi" w:eastAsiaTheme="minorEastAsia" w:hAnsiTheme="minorHAnsi" w:cstheme="minorBidi"/>
+              <w:noProof/>
+              <w:color w:val="auto"/>
+              <w:sz w:val="22"/>
+            </w:rPr>
+          </w:pPr>
+          <w:hyperlink w:anchor="_Toc153848710" w:history="1">
+            <w:r>
+              <w:rPr>
+                <w:rStyle w:val="Hyperlink"/>
+                <w:noProof/>
                 <w:lang w:val="sr-Latn-RS"/>
+              </w:rPr>
+              <w:t>6.1 Dizajn baze podataka</w:t>
+            </w:r>
+            <w:r>
+              <w:rPr>
+                <w:noProof/>
+                <w:webHidden/>
+              </w:rPr>
+              <w:tab/>
+            </w:r>
+            <w:r>
+              <w:rPr>
+                <w:noProof/>
+                <w:webHidden/>
+              </w:rPr>
+              <w:fldChar w:fldCharType="begin"/>
+            </w:r>
+            <w:r>
+              <w:rPr>
+                <w:noProof/>
+                <w:webHidden/>
+              </w:rPr>
+              <w:instrText xml:space="preserve"> PAGEREF _Toc153848710 \h </w:instrText>
+            </w:r>
+            <w:r>
+              <w:rPr>
+                <w:noProof/>
+                <w:webHidden/>
+              </w:rPr>
+            </w:r>
+            <w:r>
+              <w:rPr>
+                <w:noProof/>
+                <w:webHidden/>
+              </w:rPr>
+              <w:fldChar w:fldCharType="separate"/>
+            </w:r>
+            <w:r>
+              <w:rPr>
+                <w:noProof/>
+                <w:webHidden/>
+              </w:rPr>
+              <w:t>6</w:t>
+            </w:r>
+            <w:r>
+              <w:rPr>
+                <w:noProof/>
+                <w:webHidden/>
+              </w:rPr>
+              <w:fldChar w:fldCharType="end"/>
+            </w:r>
+          </w:hyperlink>
+        </w:p>
+        <w:p>
+          <w:pPr>
+            <w:pStyle w:val="TOC2"/>
+            <w:tabs>
+              <w:tab w:val="right" w:leader="dot" w:pos="9736"/>
+            </w:tabs>
+            <w:rPr>
+              <w:rFonts w:asciiTheme="minorHAnsi" w:eastAsiaTheme="minorEastAsia" w:hAnsiTheme="minorHAnsi" w:cstheme="minorBidi"/>
+              <w:noProof/>
+              <w:color w:val="auto"/>
+              <w:sz w:val="22"/>
+            </w:rPr>
+          </w:pPr>
+          <w:hyperlink w:anchor="_Toc153848711" w:history="1">
+            <w:r>
+              <w:rPr>
+                <w:rStyle w:val="Hyperlink"/>
+                <w:noProof/>
+                <w:lang w:val="sr-Latn-RS"/>
+              </w:rPr>
+              <w:t>6.2 Dijagrami slučajeva korišćenja</w:t>
+            </w:r>
+            <w:r>
+              <w:rPr>
+                <w:noProof/>
+                <w:webHidden/>
+              </w:rPr>
+              <w:tab/>
+            </w:r>
+            <w:r>
+              <w:rPr>
+                <w:noProof/>
+                <w:webHidden/>
+              </w:rPr>
+              <w:fldChar w:fldCharType="begin"/>
+            </w:r>
+            <w:r>
+              <w:rPr>
+                <w:noProof/>
+                <w:webHidden/>
+              </w:rPr>
+              <w:instrText xml:space="preserve"> PAGEREF _Toc153848711 \h </w:instrText>
+            </w:r>
+            <w:r>
+              <w:rPr>
+                <w:noProof/>
+                <w:webHidden/>
+              </w:rPr>
+            </w:r>
+            <w:r>
+              <w:rPr>
+                <w:noProof/>
+                <w:webHidden/>
+              </w:rPr>
+              <w:fldChar w:fldCharType="separate"/>
+            </w:r>
+            <w:r>
+              <w:rPr>
+                <w:noProof/>
+                <w:webHidden/>
+              </w:rPr>
+              <w:t>7</w:t>
+            </w:r>
+            <w:r>
+              <w:rPr>
+                <w:noProof/>
+                <w:webHidden/>
+              </w:rPr>
+              <w:fldChar w:fldCharType="end"/>
+            </w:r>
+          </w:hyperlink>
+        </w:p>
+        <w:p>
+          <w:pPr>
+            <w:pStyle w:val="TOC3"/>
+            <w:tabs>
+              <w:tab w:val="right" w:leader="dot" w:pos="9736"/>
+            </w:tabs>
+            <w:rPr>
+              <w:rFonts w:asciiTheme="minorHAnsi" w:eastAsiaTheme="minorEastAsia" w:hAnsiTheme="minorHAnsi" w:cstheme="minorBidi"/>
+              <w:noProof/>
+              <w:color w:val="auto"/>
+              <w:sz w:val="22"/>
+            </w:rPr>
+          </w:pPr>
+          <w:hyperlink w:anchor="_Toc153848712" w:history="1">
+            <w:r>
+              <w:rPr>
+                <w:rStyle w:val="Hyperlink"/>
+                <w:noProof/>
+                <w:lang w:val="sr-Latn-RS"/>
+              </w:rPr>
+              <w:t>6.2.1 Slučajevi korišćenja korisnika koji nisu prijavljeni</w:t>
+            </w:r>
+            <w:r>
+              <w:rPr>
+                <w:noProof/>
+                <w:webHidden/>
+              </w:rPr>
+              <w:tab/>
+            </w:r>
+            <w:r>
+              <w:rPr>
+                <w:noProof/>
+                <w:webHidden/>
+              </w:rPr>
+              <w:fldChar w:fldCharType="begin"/>
+            </w:r>
+            <w:r>
+              <w:rPr>
+                <w:noProof/>
+                <w:webHidden/>
+              </w:rPr>
+              <w:instrText xml:space="preserve"> PAGEREF _Toc153848712 \h </w:instrText>
+            </w:r>
+            <w:r>
+              <w:rPr>
+                <w:noProof/>
+                <w:webHidden/>
+              </w:rPr>
+            </w:r>
+            <w:r>
+              <w:rPr>
+                <w:noProof/>
+                <w:webHidden/>
+              </w:rPr>
+              <w:fldChar w:fldCharType="separate"/>
+            </w:r>
+            <w:r>
+              <w:rPr>
+                <w:noProof/>
+                <w:webHidden/>
+              </w:rPr>
+              <w:t>7</w:t>
+            </w:r>
+            <w:r>
+              <w:rPr>
+                <w:noProof/>
+                <w:webHidden/>
+              </w:rPr>
+              <w:fldChar w:fldCharType="end"/>
+            </w:r>
+          </w:hyperlink>
+        </w:p>
+        <w:p>
+          <w:pPr>
+            <w:pStyle w:val="TOC1"/>
+            <w:tabs>
+              <w:tab w:val="right" w:leader="dot" w:pos="9736"/>
+            </w:tabs>
+            <w:rPr>
+              <w:rFonts w:asciiTheme="minorHAnsi" w:eastAsiaTheme="minorEastAsia" w:hAnsiTheme="minorHAnsi" w:cstheme="minorBidi"/>
+              <w:noProof/>
+              <w:color w:val="auto"/>
+              <w:sz w:val="22"/>
+            </w:rPr>
+          </w:pPr>
+          <w:hyperlink w:anchor="_Toc153848713" w:history="1">
+            <w:r>
+              <w:rPr>
+                <w:rStyle w:val="Hyperlink"/>
+                <w:noProof/>
+              </w:rPr>
+              <w:t>7. Dizajn korisničkog interfejsa</w:t>
+            </w:r>
+            <w:r>
+              <w:rPr>
+                <w:noProof/>
+                <w:webHidden/>
+              </w:rPr>
+              <w:tab/>
+            </w:r>
+            <w:r>
+              <w:rPr>
+                <w:noProof/>
+                <w:webHidden/>
+              </w:rPr>
+              <w:fldChar w:fldCharType="begin"/>
+            </w:r>
+            <w:r>
+              <w:rPr>
+                <w:noProof/>
+                <w:webHidden/>
+              </w:rPr>
+              <w:instrText xml:space="preserve"> PAGEREF _Toc153848713 \h </w:instrText>
+            </w:r>
+            <w:r>
+              <w:rPr>
+                <w:noProof/>
+                <w:webHidden/>
+              </w:rPr>
+            </w:r>
+            <w:r>
+              <w:rPr>
+                <w:noProof/>
+                <w:webHidden/>
+              </w:rPr>
+              <w:fldChar w:fldCharType="separate"/>
+            </w:r>
+            <w:r>
+              <w:rPr>
+                <w:noProof/>
+                <w:webHidden/>
+              </w:rPr>
+              <w:t>8</w:t>
+            </w:r>
+            <w:r>
+              <w:rPr>
+                <w:noProof/>
+                <w:webHidden/>
+              </w:rPr>
+              <w:fldChar w:fldCharType="end"/>
+            </w:r>
+          </w:hyperlink>
+        </w:p>
+        <w:p>
+          <w:pPr>
+            <w:pStyle w:val="TOC2"/>
+            <w:tabs>
+              <w:tab w:val="right" w:leader="dot" w:pos="9736"/>
+            </w:tabs>
+            <w:rPr>
+              <w:rFonts w:asciiTheme="minorHAnsi" w:eastAsiaTheme="minorEastAsia" w:hAnsiTheme="minorHAnsi" w:cstheme="minorBidi"/>
+              <w:noProof/>
+              <w:color w:val="auto"/>
+              <w:sz w:val="22"/>
+            </w:rPr>
+          </w:pPr>
+          <w:hyperlink w:anchor="_Toc153848714" w:history="1">
+            <w:r>
+              <w:rPr>
+                <w:rStyle w:val="Hyperlink"/>
+                <w:noProof/>
+                <w:lang w:val="sr-Latn-RS"/>
+              </w:rPr>
+              <w:t>7.1 Izgled aplikacije</w:t>
+            </w:r>
+            <w:r>
+              <w:rPr>
+                <w:noProof/>
+                <w:webHidden/>
+              </w:rPr>
+              <w:tab/>
+            </w:r>
+            <w:r>
+              <w:rPr>
+                <w:noProof/>
+                <w:webHidden/>
+              </w:rPr>
+              <w:fldChar w:fldCharType="begin"/>
+            </w:r>
+            <w:r>
+              <w:rPr>
+                <w:noProof/>
+                <w:webHidden/>
+              </w:rPr>
+              <w:instrText xml:space="preserve"> PAGEREF _Toc153848714 \h </w:instrText>
+            </w:r>
+            <w:r>
+              <w:rPr>
+                <w:noProof/>
+                <w:webHidden/>
+              </w:rPr>
+            </w:r>
+            <w:r>
+              <w:rPr>
+                <w:noProof/>
+                <w:webHidden/>
+              </w:rPr>
+              <w:fldChar w:fldCharType="separate"/>
+            </w:r>
+            <w:r>
+              <w:rPr>
+                <w:noProof/>
+                <w:webHidden/>
+              </w:rPr>
+              <w:t>8</w:t>
+            </w:r>
+            <w:r>
+              <w:rPr>
+                <w:noProof/>
+                <w:webHidden/>
+              </w:rPr>
+              <w:fldChar w:fldCharType="end"/>
+            </w:r>
+          </w:hyperlink>
+        </w:p>
+        <w:p>
+          <w:pPr>
+            <w:pStyle w:val="TOC3"/>
+            <w:tabs>
+              <w:tab w:val="right" w:leader="dot" w:pos="9736"/>
+            </w:tabs>
+            <w:rPr>
+              <w:rFonts w:asciiTheme="minorHAnsi" w:eastAsiaTheme="minorEastAsia" w:hAnsiTheme="minorHAnsi" w:cstheme="minorBidi"/>
+              <w:noProof/>
+              <w:color w:val="auto"/>
+              <w:sz w:val="22"/>
+            </w:rPr>
+          </w:pPr>
+          <w:hyperlink w:anchor="_Toc153848715" w:history="1">
+            <w:r>
+              <w:rPr>
+                <w:rStyle w:val="Hyperlink"/>
+                <w:noProof/>
+                <w:lang w:val="sr-Latn-RS"/>
+              </w:rPr>
+              <w:t>7.1.1 Početna strana</w:t>
+            </w:r>
+            <w:r>
+              <w:rPr>
+                <w:noProof/>
+                <w:webHidden/>
+              </w:rPr>
+              <w:tab/>
+            </w:r>
+            <w:r>
+              <w:rPr>
+                <w:noProof/>
+                <w:webHidden/>
+              </w:rPr>
+              <w:fldChar w:fldCharType="begin"/>
+            </w:r>
+            <w:r>
+              <w:rPr>
+                <w:noProof/>
+                <w:webHidden/>
+              </w:rPr>
+              <w:instrText xml:space="preserve"> PAGEREF _Toc153848715 \h </w:instrText>
+            </w:r>
+            <w:r>
+              <w:rPr>
+                <w:noProof/>
+                <w:webHidden/>
+              </w:rPr>
+            </w:r>
+            <w:r>
+              <w:rPr>
+                <w:noProof/>
+                <w:webHidden/>
+              </w:rPr>
+              <w:fldChar w:fldCharType="separate"/>
+            </w:r>
+            <w:r>
+              <w:rPr>
+                <w:noProof/>
+                <w:webHidden/>
+              </w:rPr>
+              <w:t>8</w:t>
+            </w:r>
+            <w:r>
+              <w:rPr>
+                <w:noProof/>
+                <w:webHidden/>
               </w:rPr>
               <w:fldChar w:fldCharType="end"/>
             </w:r>
@@ -889,196 +2082,6 @@
     </w:p>
     <w:p>
       <w:pPr>
-        <w:spacing w:after="101" w:line="259" w:lineRule="auto"/>
-        <w:ind w:left="221" w:right="0" w:firstLine="0"/>
-        <w:jc w:val="left"/>
-        <w:rPr>
-          <w:lang w:val="sr-Latn-RS"/>
-        </w:rPr>
-      </w:pPr>
-    </w:p>
-    <w:p>
-      <w:pPr>
-        <w:spacing w:after="101" w:line="259" w:lineRule="auto"/>
-        <w:ind w:left="221" w:right="0" w:firstLine="0"/>
-        <w:jc w:val="left"/>
-        <w:rPr>
-          <w:lang w:val="sr-Latn-RS"/>
-        </w:rPr>
-      </w:pPr>
-    </w:p>
-    <w:p>
-      <w:pPr>
-        <w:spacing w:after="101" w:line="259" w:lineRule="auto"/>
-        <w:ind w:left="221" w:right="0" w:firstLine="0"/>
-        <w:jc w:val="left"/>
-        <w:rPr>
-          <w:lang w:val="sr-Latn-RS"/>
-        </w:rPr>
-      </w:pPr>
-    </w:p>
-    <w:p>
-      <w:pPr>
-        <w:spacing w:after="101" w:line="259" w:lineRule="auto"/>
-        <w:ind w:left="221" w:right="0" w:firstLine="0"/>
-        <w:jc w:val="left"/>
-        <w:rPr>
-          <w:lang w:val="sr-Latn-RS"/>
-        </w:rPr>
-      </w:pPr>
-    </w:p>
-    <w:p>
-      <w:pPr>
-        <w:spacing w:after="101" w:line="259" w:lineRule="auto"/>
-        <w:ind w:left="221" w:right="0" w:firstLine="0"/>
-        <w:jc w:val="left"/>
-        <w:rPr>
-          <w:lang w:val="sr-Latn-RS"/>
-        </w:rPr>
-      </w:pPr>
-    </w:p>
-    <w:p>
-      <w:pPr>
-        <w:spacing w:after="101" w:line="259" w:lineRule="auto"/>
-        <w:ind w:left="221" w:right="0" w:firstLine="0"/>
-        <w:jc w:val="left"/>
-        <w:rPr>
-          <w:lang w:val="sr-Latn-RS"/>
-        </w:rPr>
-      </w:pPr>
-    </w:p>
-    <w:p>
-      <w:pPr>
-        <w:spacing w:after="101" w:line="259" w:lineRule="auto"/>
-        <w:ind w:left="221" w:right="0" w:firstLine="0"/>
-        <w:jc w:val="left"/>
-        <w:rPr>
-          <w:lang w:val="sr-Latn-RS"/>
-        </w:rPr>
-      </w:pPr>
-    </w:p>
-    <w:p>
-      <w:pPr>
-        <w:spacing w:after="101" w:line="259" w:lineRule="auto"/>
-        <w:ind w:left="221" w:right="0" w:firstLine="0"/>
-        <w:jc w:val="left"/>
-        <w:rPr>
-          <w:lang w:val="sr-Latn-RS"/>
-        </w:rPr>
-      </w:pPr>
-    </w:p>
-    <w:p>
-      <w:pPr>
-        <w:spacing w:after="101" w:line="259" w:lineRule="auto"/>
-        <w:ind w:left="221" w:right="0" w:firstLine="0"/>
-        <w:jc w:val="left"/>
-        <w:rPr>
-          <w:lang w:val="sr-Latn-RS"/>
-        </w:rPr>
-      </w:pPr>
-    </w:p>
-    <w:p>
-      <w:pPr>
-        <w:spacing w:after="101" w:line="259" w:lineRule="auto"/>
-        <w:ind w:left="221" w:right="0" w:firstLine="0"/>
-        <w:jc w:val="left"/>
-        <w:rPr>
-          <w:lang w:val="sr-Latn-RS"/>
-        </w:rPr>
-      </w:pPr>
-    </w:p>
-    <w:p>
-      <w:pPr>
-        <w:spacing w:after="101" w:line="259" w:lineRule="auto"/>
-        <w:ind w:left="221" w:right="0" w:firstLine="0"/>
-        <w:jc w:val="left"/>
-        <w:rPr>
-          <w:lang w:val="sr-Latn-RS"/>
-        </w:rPr>
-      </w:pPr>
-    </w:p>
-    <w:p>
-      <w:pPr>
-        <w:spacing w:after="101" w:line="259" w:lineRule="auto"/>
-        <w:ind w:left="221" w:right="0" w:firstLine="0"/>
-        <w:jc w:val="left"/>
-        <w:rPr>
-          <w:lang w:val="sr-Latn-RS"/>
-        </w:rPr>
-      </w:pPr>
-    </w:p>
-    <w:p>
-      <w:pPr>
-        <w:spacing w:after="101" w:line="259" w:lineRule="auto"/>
-        <w:ind w:left="221" w:right="0" w:firstLine="0"/>
-        <w:jc w:val="left"/>
-        <w:rPr>
-          <w:lang w:val="sr-Latn-RS"/>
-        </w:rPr>
-      </w:pPr>
-    </w:p>
-    <w:p>
-      <w:pPr>
-        <w:spacing w:after="101" w:line="259" w:lineRule="auto"/>
-        <w:ind w:left="221" w:right="0" w:firstLine="0"/>
-        <w:jc w:val="left"/>
-        <w:rPr>
-          <w:lang w:val="sr-Latn-RS"/>
-        </w:rPr>
-      </w:pPr>
-    </w:p>
-    <w:p>
-      <w:pPr>
-        <w:spacing w:after="101" w:line="259" w:lineRule="auto"/>
-        <w:ind w:left="221" w:right="0" w:firstLine="0"/>
-        <w:jc w:val="left"/>
-        <w:rPr>
-          <w:lang w:val="sr-Latn-RS"/>
-        </w:rPr>
-      </w:pPr>
-    </w:p>
-    <w:p>
-      <w:pPr>
-        <w:spacing w:after="101" w:line="259" w:lineRule="auto"/>
-        <w:ind w:left="221" w:right="0" w:firstLine="0"/>
-        <w:jc w:val="left"/>
-        <w:rPr>
-          <w:lang w:val="sr-Latn-RS"/>
-        </w:rPr>
-      </w:pPr>
-    </w:p>
-    <w:p>
-      <w:pPr>
-        <w:spacing w:after="101" w:line="259" w:lineRule="auto"/>
-        <w:ind w:left="221" w:right="0" w:firstLine="0"/>
-        <w:jc w:val="left"/>
-        <w:rPr>
-          <w:lang w:val="sr-Latn-RS"/>
-        </w:rPr>
-      </w:pPr>
-    </w:p>
-    <w:p>
-      <w:pPr>
-        <w:spacing w:after="101" w:line="259" w:lineRule="auto"/>
-        <w:ind w:left="221" w:right="0" w:firstLine="0"/>
-        <w:jc w:val="left"/>
-        <w:rPr>
-          <w:lang w:val="sr-Latn-RS"/>
-        </w:rPr>
-      </w:pPr>
-    </w:p>
-    <w:p>
-      <w:pPr>
-        <w:spacing w:after="101" w:line="259" w:lineRule="auto"/>
-        <w:ind w:left="221" w:right="0" w:firstLine="0"/>
-        <w:jc w:val="left"/>
-        <w:rPr>
-          <w:lang w:val="sr-Latn-RS"/>
-        </w:rPr>
-      </w:pPr>
-    </w:p>
-    <w:p>
-      <w:pPr>
         <w:tabs>
           <w:tab w:val="left" w:pos="1139"/>
         </w:tabs>
@@ -1092,18 +2095,12 @@
         </w:rPr>
         <w:tab/>
       </w:r>
-      <w:r>
-        <w:rPr>
-          <w:lang w:val="sr-Latn-RS"/>
-        </w:rPr>
-        <w:tab/>
-      </w:r>
     </w:p>
     <w:p>
       <w:pPr>
         <w:pStyle w:val="Heading1"/>
       </w:pPr>
-      <w:bookmarkStart w:id="0" w:name="_Toc153596014"/>
+      <w:bookmarkStart w:id="0" w:name="_Toc153848696"/>
       <w:r>
         <w:lastRenderedPageBreak/>
         <w:t>Uvod</w:t>
@@ -1117,7 +2114,7 @@
           <w:lang w:val="sr-Latn-RS"/>
         </w:rPr>
       </w:pPr>
-      <w:bookmarkStart w:id="1" w:name="_Toc153596015"/>
+      <w:bookmarkStart w:id="1" w:name="_Toc153848697"/>
       <w:r>
         <w:rPr>
           <w:lang w:val="sr-Latn-RS"/>
@@ -1146,7 +2143,7 @@
           <w:lang w:val="sr-Latn-RS"/>
         </w:rPr>
       </w:pPr>
-      <w:bookmarkStart w:id="2" w:name="_Toc153596016"/>
+      <w:bookmarkStart w:id="2" w:name="_Toc153848698"/>
       <w:r>
         <w:rPr>
           <w:lang w:val="sr-Latn-RS"/>
@@ -1187,12 +2184,14 @@
         </w:rPr>
         <w:t xml:space="preserve"> </w:t>
       </w:r>
+      <w:bookmarkStart w:id="3" w:name="_Toc153848699"/>
       <w:r>
         <w:rPr>
           <w:lang w:val="sr-Latn-RS"/>
         </w:rPr>
         <w:t>Pregled dokumenta</w:t>
       </w:r>
+      <w:bookmarkEnd w:id="3"/>
     </w:p>
     <w:p>
       <w:pPr>
@@ -1316,10 +2315,12 @@
       <w:pPr>
         <w:pStyle w:val="Heading1"/>
       </w:pPr>
+      <w:bookmarkStart w:id="4" w:name="_Toc153848700"/>
       <w:r>
         <w:lastRenderedPageBreak/>
         <w:t>Opis proizvoda</w:t>
       </w:r>
+      <w:bookmarkEnd w:id="4"/>
     </w:p>
     <w:p>
       <w:pPr>
@@ -1749,10 +2750,12 @@
       <w:pPr>
         <w:pStyle w:val="Heading1"/>
       </w:pPr>
+      <w:bookmarkStart w:id="5" w:name="_Toc153848701"/>
       <w:r>
         <w:lastRenderedPageBreak/>
         <w:t>Razmatranje dizajna</w:t>
       </w:r>
+      <w:bookmarkEnd w:id="5"/>
     </w:p>
     <w:p>
       <w:pPr>
@@ -1768,12 +2771,14 @@
           <w:lang w:val="sr-Latn-RS"/>
         </w:rPr>
       </w:pPr>
+      <w:bookmarkStart w:id="6" w:name="_Toc153848702"/>
       <w:r>
         <w:rPr>
           <w:lang w:val="sr-Latn-RS"/>
         </w:rPr>
         <w:t>Pretpostavke</w:t>
       </w:r>
+      <w:bookmarkEnd w:id="6"/>
     </w:p>
     <w:p>
       <w:pPr>
@@ -1815,12 +2820,14 @@
           <w:lang w:val="sr-Latn-RS"/>
         </w:rPr>
       </w:pPr>
+      <w:bookmarkStart w:id="7" w:name="_Toc153848703"/>
       <w:r>
         <w:rPr>
           <w:lang w:val="sr-Latn-RS"/>
         </w:rPr>
         <w:t>Ogranicenja</w:t>
       </w:r>
+      <w:bookmarkEnd w:id="7"/>
     </w:p>
     <w:p>
       <w:pPr>
@@ -1906,6 +2913,18 @@
         </w:rPr>
         <w:t>Mikroservis za scrape-ovanje web-a je razvijen pomoću Python-a</w:t>
       </w:r>
+      <w:r>
+        <w:rPr>
+          <w:lang w:val="sr-Latn-RS"/>
+        </w:rPr>
+        <w:t xml:space="preserve"> u Anaconda okruzenju</w:t>
+      </w:r>
+      <w:r>
+        <w:rPr>
+          <w:lang w:val="sr-Latn-RS"/>
+        </w:rPr>
+        <w:t xml:space="preserve"> i Scrapy framework-u</w:t>
+      </w:r>
     </w:p>
     <w:p>
       <w:pPr>
@@ -1999,9 +3018,11 @@
       <w:pPr>
         <w:pStyle w:val="Heading1"/>
       </w:pPr>
+      <w:bookmarkStart w:id="8" w:name="_Toc153848704"/>
       <w:r>
         <w:t>Arhitektura</w:t>
       </w:r>
+      <w:bookmarkEnd w:id="8"/>
     </w:p>
     <w:p>
       <w:pPr>
@@ -2017,12 +3038,14 @@
           <w:lang w:val="sr-Latn-RS"/>
         </w:rPr>
       </w:pPr>
+      <w:bookmarkStart w:id="9" w:name="_Toc153848705"/>
       <w:r>
         <w:rPr>
           <w:lang w:val="sr-Latn-RS"/>
         </w:rPr>
         <w:t>Pregled sistema</w:t>
       </w:r>
+      <w:bookmarkEnd w:id="9"/>
     </w:p>
     <w:p>
       <w:pPr>
@@ -2044,6 +3067,7 @@
           <w:lang w:val="sr-Latn-RS"/>
         </w:rPr>
       </w:pPr>
+      <w:bookmarkStart w:id="10" w:name="_Toc153848706"/>
       <w:r>
         <w:rPr>
           <w:lang w:val="sr-Latn-RS"/>
@@ -2051,6 +3075,7 @@
         <w:lastRenderedPageBreak/>
         <w:t>Obrazloženje dizajna</w:t>
       </w:r>
+      <w:bookmarkEnd w:id="10"/>
     </w:p>
     <w:p>
       <w:pPr>
@@ -2137,9 +3162,11 @@
       <w:pPr>
         <w:pStyle w:val="Heading1"/>
       </w:pPr>
+      <w:bookmarkStart w:id="11" w:name="_Toc153848707"/>
       <w:r>
         <w:t>Dizajn visokog nivoa</w:t>
       </w:r>
+      <w:bookmarkEnd w:id="11"/>
     </w:p>
     <w:p>
       <w:pPr>
@@ -2155,12 +3182,14 @@
           <w:lang w:val="sr-Latn-RS"/>
         </w:rPr>
       </w:pPr>
+      <w:bookmarkStart w:id="12" w:name="_Toc153848708"/>
       <w:r>
         <w:rPr>
           <w:lang w:val="sr-Latn-RS"/>
         </w:rPr>
         <w:t>Fizički pregled aplikacije</w:t>
       </w:r>
+      <w:bookmarkEnd w:id="12"/>
     </w:p>
     <w:p>
       <w:pPr>
@@ -2286,10 +3315,12 @@
       <w:pPr>
         <w:pStyle w:val="Heading1"/>
       </w:pPr>
+      <w:bookmarkStart w:id="13" w:name="_Toc153848709"/>
       <w:r>
         <w:lastRenderedPageBreak/>
         <w:t>Dizajn niskog nivoa</w:t>
       </w:r>
+      <w:bookmarkEnd w:id="13"/>
     </w:p>
     <w:p>
       <w:pPr>
@@ -2308,12 +3339,14 @@
           <w:lang w:val="sr-Latn-RS"/>
         </w:rPr>
       </w:pPr>
+      <w:bookmarkStart w:id="14" w:name="_Toc153848710"/>
       <w:r>
         <w:rPr>
           <w:lang w:val="sr-Latn-RS"/>
         </w:rPr>
         <w:t>Dizajn baze podataka</w:t>
       </w:r>
+      <w:bookmarkEnd w:id="14"/>
     </w:p>
     <w:p>
       <w:pPr>
@@ -2379,12 +3412,14 @@
           <w:lang w:val="sr-Latn-RS"/>
         </w:rPr>
       </w:pPr>
+      <w:bookmarkStart w:id="15" w:name="_Toc153848711"/>
       <w:r>
         <w:rPr>
           <w:lang w:val="sr-Latn-RS"/>
         </w:rPr>
         <w:t>Dijagrami slučajeva korišćenja</w:t>
       </w:r>
+      <w:bookmarkEnd w:id="15"/>
     </w:p>
     <w:p>
       <w:pPr>
@@ -2393,12 +3428,14 @@
           <w:lang w:val="sr-Latn-RS"/>
         </w:rPr>
       </w:pPr>
+      <w:bookmarkStart w:id="16" w:name="_Toc153848712"/>
       <w:r>
         <w:rPr>
           <w:lang w:val="sr-Latn-RS"/>
         </w:rPr>
         <w:t>Slučajevi korišćenja korisnika koji nisu prijavljeni</w:t>
       </w:r>
+      <w:bookmarkEnd w:id="16"/>
     </w:p>
     <w:p>
       <w:pPr>
@@ -3064,10 +4101,12 @@
       <w:pPr>
         <w:pStyle w:val="Heading1"/>
       </w:pPr>
+      <w:bookmarkStart w:id="17" w:name="_Toc153848713"/>
       <w:r>
         <w:lastRenderedPageBreak/>
         <w:t>Dizajn korisničkog interfejsa</w:t>
       </w:r>
+      <w:bookmarkEnd w:id="17"/>
     </w:p>
     <w:p>
       <w:pPr>
@@ -3083,6 +4122,7 @@
           <w:lang w:val="sr-Latn-RS"/>
         </w:rPr>
       </w:pPr>
+      <w:bookmarkStart w:id="18" w:name="_Toc153848714"/>
       <w:r>
         <w:rPr>
           <w:lang w:val="sr-Latn-RS"/>
@@ -3095,6 +4135,7 @@
         </w:rPr>
         <w:t>aplikacije</w:t>
       </w:r>
+      <w:bookmarkEnd w:id="18"/>
     </w:p>
     <w:p>
       <w:pPr>
@@ -3103,12 +4144,14 @@
           <w:lang w:val="sr-Latn-RS"/>
         </w:rPr>
       </w:pPr>
+      <w:bookmarkStart w:id="19" w:name="_Toc153848715"/>
       <w:r>
         <w:rPr>
           <w:lang w:val="sr-Latn-RS"/>
         </w:rPr>
         <w:t>Početna strana</w:t>
       </w:r>
+      <w:bookmarkEnd w:id="19"/>
     </w:p>
     <w:p>
       <w:pPr>
@@ -6495,6 +7538,7 @@
   <w:style w:type="paragraph" w:styleId="TOC3">
     <w:name w:val="toc 3"/>
     <w:hidden/>
+    <w:uiPriority w:val="39"/>
     <w:pPr>
       <w:spacing w:after="99"/>
       <w:ind w:left="464" w:right="969" w:hanging="10"/>

</xml_diff>